<commit_message>
mergins soluton and creating and actuall working version
</commit_message>
<xml_diff>
--- a/ReportGenerator/DataSources/files/report_template_generated2.docx
+++ b/ReportGenerator/DataSources/files/report_template_generated2.docx
@@ -23803,7 +23803,7 @@
                 <w:highlight w:val="white"/>
                 <w:lang w:val="en-US"/>
               </w:rPr>
-              <w:t>5a3245d2-0e24-42da-8aa3-a027475b88a0 0</w:t>
+              <w:t>0b999a28-2b2e-4d96-a6cc-cf5dc9bb2cfd</w:t>
             </w:r>
           </w:p>
         </w:tc>
@@ -24044,7 +24044,7 @@
                 <w:highlight w:val="white"/>
                 <w:lang w:val="en-US"/>
               </w:rPr>
-              <w:t>5a3245d2-0e24-42da-8aa3-a027475b88a0 0</w:t>
+              <w:t>5a3245d2-0e24-42da-8aa3-a027475b88a0</w:t>
             </w:r>
           </w:p>
         </w:tc>
@@ -24285,7 +24285,7 @@
                 <w:highlight w:val="white"/>
                 <w:lang w:val="en-US"/>
               </w:rPr>
-              <w:t>5a3245d2-0e24-42da-8aa3-a027475b88a0 0</w:t>
+              <w:t>5a3245d2-0e24-42da-8aa3-a027475b88a0</w:t>
             </w:r>
           </w:p>
         </w:tc>
@@ -24526,7 +24526,7 @@
                 <w:highlight w:val="white"/>
                 <w:lang w:val="en-US"/>
               </w:rPr>
-              <w:t>5a3245d2-0e24-42da-8aa3-a027475b88a0 0</w:t>
+              <w:t>5a3245d2-0e24-42da-8aa3-a027475b88a0</w:t>
             </w:r>
           </w:p>
         </w:tc>
@@ -24767,7 +24767,7 @@
                 <w:highlight w:val="white"/>
                 <w:lang w:val="en-US"/>
               </w:rPr>
-              <w:t>5a3245d2-0e24-42da-8aa3-a027475b88a0 0</w:t>
+              <w:t>5a3245d2-0e24-42da-8aa3-a027475b88a0</w:t>
             </w:r>
           </w:p>
         </w:tc>
@@ -25008,7 +25008,7 @@
                 <w:highlight w:val="white"/>
                 <w:lang w:val="en-US"/>
               </w:rPr>
-              <w:t>5a3245d2-0e24-42da-8aa3-a027475b88a0 0</w:t>
+              <w:t>5a3245d2-0e24-42da-8aa3-a027475b88a0</w:t>
             </w:r>
           </w:p>
         </w:tc>
@@ -25249,7 +25249,7 @@
                 <w:highlight w:val="white"/>
                 <w:lang w:val="en-US"/>
               </w:rPr>
-              <w:t>5a3245d2-0e24-42da-8aa3-a027475b88a0 0</w:t>
+              <w:t>5a3245d2-0e24-42da-8aa3-a027475b88a0</w:t>
             </w:r>
           </w:p>
         </w:tc>
@@ -25977,7 +25977,7 @@
                 <w:highlight w:val="white"/>
                 <w:lang w:val="en-US"/>
               </w:rPr>
-              <w:t>23ff5d49-cfc0-41d4-b18a-eaacc42ea5d5 0</w:t>
+              <w:t>7e718ff3-0316-4587-80b0-b986744cae2b</w:t>
             </w:r>
           </w:p>
         </w:tc>
@@ -26218,7 +26218,7 @@
                 <w:highlight w:val="white"/>
                 <w:lang w:val="en-US"/>
               </w:rPr>
-              <w:t>23ff5d49-cfc0-41d4-b18a-eaacc42ea5d5 0</w:t>
+              <w:t>23ff5d49-cfc0-41d4-b18a-eaacc42ea5d5</w:t>
             </w:r>
           </w:p>
         </w:tc>
@@ -26459,7 +26459,7 @@
                 <w:highlight w:val="white"/>
                 <w:lang w:val="en-US"/>
               </w:rPr>
-              <w:t>23ff5d49-cfc0-41d4-b18a-eaacc42ea5d5 0</w:t>
+              <w:t>23ff5d49-cfc0-41d4-b18a-eaacc42ea5d5</w:t>
             </w:r>
           </w:p>
         </w:tc>
@@ -26700,7 +26700,7 @@
                 <w:highlight w:val="white"/>
                 <w:lang w:val="en-US"/>
               </w:rPr>
-              <w:t>23ff5d49-cfc0-41d4-b18a-eaacc42ea5d5 0</w:t>
+              <w:t>23ff5d49-cfc0-41d4-b18a-eaacc42ea5d5</w:t>
             </w:r>
           </w:p>
         </w:tc>
@@ -26941,7 +26941,7 @@
                 <w:highlight w:val="white"/>
                 <w:lang w:val="en-US"/>
               </w:rPr>
-              <w:t>23ff5d49-cfc0-41d4-b18a-eaacc42ea5d5 0</w:t>
+              <w:t>23ff5d49-cfc0-41d4-b18a-eaacc42ea5d5</w:t>
             </w:r>
           </w:p>
         </w:tc>
@@ -27182,7 +27182,7 @@
                 <w:highlight w:val="white"/>
                 <w:lang w:val="en-US"/>
               </w:rPr>
-              <w:t>23ff5d49-cfc0-41d4-b18a-eaacc42ea5d5 0</w:t>
+              <w:t>23ff5d49-cfc0-41d4-b18a-eaacc42ea5d5</w:t>
             </w:r>
           </w:p>
         </w:tc>
@@ -27910,7 +27910,7 @@
                 <w:highlight w:val="white"/>
                 <w:lang w:val="en-US"/>
               </w:rPr>
-              <w:t>a61b1c7b-5be5-4bad-89dc-ae24cf7dd09c 0</w:t>
+              <w:t>82291cc2-ede6-4f73-b1a1-07c8c347cb5a</w:t>
             </w:r>
           </w:p>
         </w:tc>
@@ -28151,7 +28151,7 @@
                 <w:highlight w:val="white"/>
                 <w:lang w:val="en-US"/>
               </w:rPr>
-              <w:t>a61b1c7b-5be5-4bad-89dc-ae24cf7dd09c 0</w:t>
+              <w:t>a61b1c7b-5be5-4bad-89dc-ae24cf7dd09c</w:t>
             </w:r>
           </w:p>
         </w:tc>
@@ -28392,7 +28392,7 @@
                 <w:highlight w:val="white"/>
                 <w:lang w:val="en-US"/>
               </w:rPr>
-              <w:t>a61b1c7b-5be5-4bad-89dc-ae24cf7dd09c 0</w:t>
+              <w:t>a61b1c7b-5be5-4bad-89dc-ae24cf7dd09c</w:t>
             </w:r>
           </w:p>
         </w:tc>
@@ -28633,7 +28633,7 @@
                 <w:highlight w:val="white"/>
                 <w:lang w:val="en-US"/>
               </w:rPr>
-              <w:t>a61b1c7b-5be5-4bad-89dc-ae24cf7dd09c 0</w:t>
+              <w:t>a61b1c7b-5be5-4bad-89dc-ae24cf7dd09c</w:t>
             </w:r>
           </w:p>
         </w:tc>
@@ -29361,7 +29361,7 @@
                 <w:highlight w:val="white"/>
                 <w:lang w:val="en-US"/>
               </w:rPr>
-              <w:t>71a93d65-9d88-4253-b642-c546331280e6 0</w:t>
+              <w:t>59a6421d-60f7-4ff7-9e4b-fe8a6e512793</w:t>
             </w:r>
           </w:p>
         </w:tc>
@@ -29602,7 +29602,7 @@
                 <w:highlight w:val="white"/>
                 <w:lang w:val="en-US"/>
               </w:rPr>
-              <w:t>71a93d65-9d88-4253-b642-c546331280e6 0</w:t>
+              <w:t>71a93d65-9d88-4253-b642-c546331280e6</w:t>
             </w:r>
           </w:p>
         </w:tc>
@@ -29843,7 +29843,7 @@
                 <w:highlight w:val="white"/>
                 <w:lang w:val="en-US"/>
               </w:rPr>
-              <w:t>71a93d65-9d88-4253-b642-c546331280e6 0</w:t>
+              <w:t>71a93d65-9d88-4253-b642-c546331280e6</w:t>
             </w:r>
           </w:p>
         </w:tc>
@@ -30084,7 +30084,7 @@
                 <w:highlight w:val="white"/>
                 <w:lang w:val="en-US"/>
               </w:rPr>
-              <w:t>71a93d65-9d88-4253-b642-c546331280e6 0</w:t>
+              <w:t>71a93d65-9d88-4253-b642-c546331280e6</w:t>
             </w:r>
           </w:p>
         </w:tc>
@@ -30812,7 +30812,7 @@
                 <w:highlight w:val="white"/>
                 <w:lang w:val="en-US"/>
               </w:rPr>
-              <w:t>7633889c-0018-4bca-9eeb-95f92c6d16b1 0</w:t>
+              <w:t>a42f85d1-b933-48f6-b580-8b2a968b9b89</w:t>
             </w:r>
           </w:p>
         </w:tc>
@@ -31053,7 +31053,7 @@
                 <w:highlight w:val="white"/>
                 <w:lang w:val="en-US"/>
               </w:rPr>
-              <w:t>7633889c-0018-4bca-9eeb-95f92c6d16b1 0</w:t>
+              <w:t>7633889c-0018-4bca-9eeb-95f92c6d16b1</w:t>
             </w:r>
           </w:p>
         </w:tc>
@@ -31294,7 +31294,7 @@
                 <w:highlight w:val="white"/>
                 <w:lang w:val="en-US"/>
               </w:rPr>
-              <w:t>7633889c-0018-4bca-9eeb-95f92c6d16b1 0</w:t>
+              <w:t>7633889c-0018-4bca-9eeb-95f92c6d16b1</w:t>
             </w:r>
           </w:p>
         </w:tc>
@@ -31535,7 +31535,7 @@
                 <w:highlight w:val="white"/>
                 <w:lang w:val="en-US"/>
               </w:rPr>
-              <w:t>7633889c-0018-4bca-9eeb-95f92c6d16b1 0</w:t>
+              <w:t>7633889c-0018-4bca-9eeb-95f92c6d16b1</w:t>
             </w:r>
           </w:p>
         </w:tc>
@@ -31776,7 +31776,7 @@
                 <w:highlight w:val="white"/>
                 <w:lang w:val="en-US"/>
               </w:rPr>
-              <w:t>7633889c-0018-4bca-9eeb-95f92c6d16b1 0</w:t>
+              <w:t>7633889c-0018-4bca-9eeb-95f92c6d16b1</w:t>
             </w:r>
           </w:p>
         </w:tc>
@@ -32504,7 +32504,7 @@
                 <w:highlight w:val="white"/>
                 <w:lang w:val="en-US"/>
               </w:rPr>
-              <w:t>d385b2ca-5500-4f71-82b2-8ecbdefb4ab9 0</w:t>
+              <w:t>c848ea34-8876-43f3-9b3a-a27fa32201a0</w:t>
             </w:r>
           </w:p>
         </w:tc>
@@ -32745,7 +32745,7 @@
                 <w:highlight w:val="white"/>
                 <w:lang w:val="en-US"/>
               </w:rPr>
-              <w:t>d385b2ca-5500-4f71-82b2-8ecbdefb4ab9 0</w:t>
+              <w:t>d385b2ca-5500-4f71-82b2-8ecbdefb4ab9</w:t>
             </w:r>
           </w:p>
         </w:tc>
@@ -32986,7 +32986,7 @@
                 <w:highlight w:val="white"/>
                 <w:lang w:val="en-US"/>
               </w:rPr>
-              <w:t>d385b2ca-5500-4f71-82b2-8ecbdefb4ab9 0</w:t>
+              <w:t>d385b2ca-5500-4f71-82b2-8ecbdefb4ab9</w:t>
             </w:r>
           </w:p>
         </w:tc>
@@ -33227,7 +33227,7 @@
                 <w:highlight w:val="white"/>
                 <w:lang w:val="en-US"/>
               </w:rPr>
-              <w:t>d385b2ca-5500-4f71-82b2-8ecbdefb4ab9 0</w:t>
+              <w:t>d385b2ca-5500-4f71-82b2-8ecbdefb4ab9</w:t>
             </w:r>
           </w:p>
         </w:tc>

</xml_diff>

<commit_message>
adding relative paths and adding comments
</commit_message>
<xml_diff>
--- a/ReportGenerator/DataSources/files/report_template_generated2.docx
+++ b/ReportGenerator/DataSources/files/report_template_generated2.docx
@@ -20426,23 +20426,20 @@
               <w:spacing w:lineRule="auto" w:line="240" w:after="0"/>
               <w:rPr>
                 <w:rFonts w:asciiTheme="minorHAnsi" w:hAnsiTheme="minorHAnsi" w:cs="Arial" w:eastAsiaTheme="minorHAnsi"/>
-                <w:highlight w:val="lightGray"/>
-              </w:rPr>
-            </w:pPr>
-            <w:r>
-              <w:rPr>
-                <w:rFonts w:asciiTheme="minorHAnsi" w:hAnsiTheme="minorHAnsi" w:cs="Arial" w:eastAsiaTheme="minorHAnsi"/>
-                <w:highlight w:val="lightGray"/>
-                <w:lang w:val="en-US"/>
-              </w:rPr>
-              <w:t>Total</w:t>
-            </w:r>
-            <w:r>
-              <w:rPr>
-                <w:rFonts w:asciiTheme="minorHAnsi" w:hAnsiTheme="minorHAnsi" w:cs="Arial" w:eastAsiaTheme="minorHAnsi"/>
-                <w:highlight w:val="lightGray"/>
-              </w:rPr>
-              <w:t xml:space="preserve"> 1.1</w:t>
+                <w:highlight w:val="green"/>
+                <w:lang w:val="en-US"/>
+              </w:rPr>
+            </w:pPr>
+            <w:r>
+              <w:rPr>
+                <w:rFonts w:ascii="Consolas" w:hAnsi="Consolas" w:cs="Consolas" w:eastAsiaTheme="minorHAnsi"/>
+                <w:color w:val="800000"/>
+                <w:sz w:val="20"/>
+                <w:szCs w:val="20"/>
+                <w:highlight w:val="white"/>
+                <w:lang w:val="en-US"/>
+              </w:rPr>
+              <w:t>ID</w:t>
             </w:r>
           </w:p>
         </w:tc>
@@ -20455,9 +20452,24 @@
               <w:spacing w:lineRule="auto" w:line="240" w:after="0"/>
               <w:rPr>
                 <w:rFonts w:asciiTheme="minorHAnsi" w:hAnsiTheme="minorHAnsi" w:cs="Arial" w:eastAsiaTheme="minorHAnsi"/>
-                <w:highlight w:val="lightGray"/>
-              </w:rPr>
-            </w:pPr>
+                <w:highlight w:val="green"/>
+              </w:rPr>
+            </w:pPr>
+            <w:r>
+              <w:rPr>
+                <w:rFonts w:asciiTheme="minorHAnsi" w:hAnsiTheme="minorHAnsi" w:cs="Arial" w:eastAsiaTheme="minorHAnsi"/>
+                <w:highlight w:val="green"/>
+                <w:lang w:val="en-US"/>
+              </w:rPr>
+              <w:t>Field 4</w:t>
+            </w:r>
+            <w:r>
+              <w:rPr>
+                <w:rFonts w:asciiTheme="minorHAnsi" w:hAnsiTheme="minorHAnsi" w:cs="Arial" w:eastAsiaTheme="minorHAnsi"/>
+                <w:highlight w:val="green"/>
+              </w:rPr>
+              <w:t>.4</w:t>
+            </w:r>
           </w:p>
         </w:tc>
         <w:tc>
@@ -20469,23 +20481,23 @@
               <w:spacing w:lineRule="auto" w:line="240" w:after="0"/>
               <w:rPr>
                 <w:rFonts w:asciiTheme="minorHAnsi" w:hAnsiTheme="minorHAnsi" w:cs="Arial" w:eastAsiaTheme="minorHAnsi"/>
-                <w:highlight w:val="lightGray"/>
-              </w:rPr>
-            </w:pPr>
-            <w:r>
-              <w:rPr>
-                <w:rFonts w:asciiTheme="minorHAnsi" w:hAnsiTheme="minorHAnsi" w:cs="Arial" w:eastAsiaTheme="minorHAnsi"/>
-                <w:highlight w:val="lightGray"/>
-                <w:lang w:val="en-US"/>
-              </w:rPr>
-              <w:t>Total</w:t>
-            </w:r>
-            <w:r>
-              <w:rPr>
-                <w:rFonts w:asciiTheme="minorHAnsi" w:hAnsiTheme="minorHAnsi" w:cs="Arial" w:eastAsiaTheme="minorHAnsi"/>
-                <w:highlight w:val="lightGray"/>
-              </w:rPr>
-              <w:t xml:space="preserve"> 1.3</w:t>
+                <w:highlight w:val="green"/>
+              </w:rPr>
+            </w:pPr>
+            <w:r>
+              <w:rPr>
+                <w:rFonts w:asciiTheme="minorHAnsi" w:hAnsiTheme="minorHAnsi" w:cs="Arial" w:eastAsiaTheme="minorHAnsi"/>
+                <w:highlight w:val="green"/>
+                <w:lang w:val="en-US"/>
+              </w:rPr>
+              <w:t>Field 4</w:t>
+            </w:r>
+            <w:r>
+              <w:rPr>
+                <w:rFonts w:asciiTheme="minorHAnsi" w:hAnsiTheme="minorHAnsi" w:cs="Arial" w:eastAsiaTheme="minorHAnsi"/>
+                <w:highlight w:val="green"/>
+              </w:rPr>
+              <w:t>.4</w:t>
             </w:r>
           </w:p>
         </w:tc>
@@ -20498,24 +20510,23 @@
               <w:spacing w:lineRule="auto" w:line="240" w:after="0"/>
               <w:rPr>
                 <w:rFonts w:asciiTheme="minorHAnsi" w:hAnsiTheme="minorHAnsi" w:cs="Arial" w:eastAsiaTheme="minorHAnsi"/>
-                <w:highlight w:val="lightGray"/>
-                <w:lang w:val="en-US"/>
-              </w:rPr>
-            </w:pPr>
-            <w:r>
-              <w:rPr>
-                <w:rFonts w:asciiTheme="minorHAnsi" w:hAnsiTheme="minorHAnsi" w:cs="Arial" w:eastAsiaTheme="minorHAnsi"/>
-                <w:highlight w:val="lightGray"/>
-                <w:lang w:val="en-US"/>
-              </w:rPr>
-              <w:t>Total</w:t>
-            </w:r>
-            <w:r>
-              <w:rPr>
-                <w:rFonts w:asciiTheme="minorHAnsi" w:hAnsiTheme="minorHAnsi" w:cs="Arial" w:eastAsiaTheme="minorHAnsi"/>
-                <w:highlight w:val="lightGray"/>
-              </w:rPr>
-              <w:t xml:space="preserve"> 1.4</w:t>
+                <w:highlight w:val="green"/>
+              </w:rPr>
+            </w:pPr>
+            <w:r>
+              <w:rPr>
+                <w:rFonts w:asciiTheme="minorHAnsi" w:hAnsiTheme="minorHAnsi" w:cs="Arial" w:eastAsiaTheme="minorHAnsi"/>
+                <w:highlight w:val="green"/>
+                <w:lang w:val="en-US"/>
+              </w:rPr>
+              <w:t>Field 4</w:t>
+            </w:r>
+            <w:r>
+              <w:rPr>
+                <w:rFonts w:asciiTheme="minorHAnsi" w:hAnsiTheme="minorHAnsi" w:cs="Arial" w:eastAsiaTheme="minorHAnsi"/>
+                <w:highlight w:val="green"/>
+              </w:rPr>
+              <w:t>.4</w:t>
             </w:r>
           </w:p>
         </w:tc>
@@ -20528,23 +20539,23 @@
               <w:spacing w:lineRule="auto" w:line="240" w:after="0"/>
               <w:rPr>
                 <w:rFonts w:asciiTheme="minorHAnsi" w:hAnsiTheme="minorHAnsi" w:cs="Arial" w:eastAsiaTheme="minorHAnsi"/>
-                <w:highlight w:val="lightGray"/>
-              </w:rPr>
-            </w:pPr>
-            <w:r>
-              <w:rPr>
-                <w:rFonts w:asciiTheme="minorHAnsi" w:hAnsiTheme="minorHAnsi" w:cs="Arial" w:eastAsiaTheme="minorHAnsi"/>
-                <w:highlight w:val="lightGray"/>
-                <w:lang w:val="en-US"/>
-              </w:rPr>
-              <w:t>Total</w:t>
-            </w:r>
-            <w:r>
-              <w:rPr>
-                <w:rFonts w:asciiTheme="minorHAnsi" w:hAnsiTheme="minorHAnsi" w:cs="Arial" w:eastAsiaTheme="minorHAnsi"/>
-                <w:highlight w:val="lightGray"/>
-              </w:rPr>
-              <w:t xml:space="preserve"> 1.5</w:t>
+                <w:highlight w:val="green"/>
+              </w:rPr>
+            </w:pPr>
+            <w:r>
+              <w:rPr>
+                <w:rFonts w:asciiTheme="minorHAnsi" w:hAnsiTheme="minorHAnsi" w:cs="Arial" w:eastAsiaTheme="minorHAnsi"/>
+                <w:highlight w:val="green"/>
+                <w:lang w:val="en-US"/>
+              </w:rPr>
+              <w:t>Field 4</w:t>
+            </w:r>
+            <w:r>
+              <w:rPr>
+                <w:rFonts w:asciiTheme="minorHAnsi" w:hAnsiTheme="minorHAnsi" w:cs="Arial" w:eastAsiaTheme="minorHAnsi"/>
+                <w:highlight w:val="green"/>
+              </w:rPr>
+              <w:t>.5</w:t>
             </w:r>
           </w:p>
         </w:tc>
@@ -20555,36 +20566,6 @@
         </w:trPr>
         <w:tc>
           <w:tcPr>
-            <w:tcW w:w="5178" w:type="dxa"/>
-            <w:gridSpan w:val="3"/>
-          </w:tcPr>
-          <w:p>
-            <w:pPr>
-              <w:spacing w:lineRule="auto" w:line="240" w:after="0"/>
-              <w:rPr>
-                <w:rFonts w:asciiTheme="minorHAnsi" w:hAnsiTheme="minorHAnsi" w:cs="Arial" w:eastAsiaTheme="minorHAnsi"/>
-                <w:highlight w:val="lightGray"/>
-              </w:rPr>
-            </w:pPr>
-            <w:r>
-              <w:rPr>
-                <w:rFonts w:asciiTheme="minorHAnsi" w:hAnsiTheme="minorHAnsi" w:cs="Arial" w:eastAsiaTheme="minorHAnsi"/>
-                <w:highlight w:val="lightGray"/>
-                <w:lang w:val="en-US"/>
-              </w:rPr>
-              <w:t>Total</w:t>
-            </w:r>
-            <w:r>
-              <w:rPr>
-                <w:rFonts w:asciiTheme="minorHAnsi" w:hAnsiTheme="minorHAnsi" w:cs="Arial" w:eastAsiaTheme="minorHAnsi"/>
-                <w:highlight w:val="lightGray"/>
-              </w:rPr>
-              <w:t xml:space="preserve"> 2.1</w:t>
-            </w:r>
-          </w:p>
-        </w:tc>
-        <w:tc>
-          <w:tcPr>
             <w:tcW w:w="3452" w:type="dxa"/>
             <w:gridSpan w:val="2"/>
           </w:tcPr>
@@ -20593,22 +20574,82 @@
               <w:spacing w:lineRule="auto" w:line="240" w:after="0"/>
               <w:rPr>
                 <w:rFonts w:asciiTheme="minorHAnsi" w:hAnsiTheme="minorHAnsi" w:cs="Arial" w:eastAsiaTheme="minorHAnsi"/>
-              </w:rPr>
-            </w:pPr>
-            <w:r>
-              <w:rPr>
-                <w:rFonts w:asciiTheme="minorHAnsi" w:hAnsiTheme="minorHAnsi" w:cs="Arial" w:eastAsiaTheme="minorHAnsi"/>
-                <w:highlight w:val="lightGray"/>
-                <w:lang w:val="en-US"/>
-              </w:rPr>
-              <w:t>Total</w:t>
-            </w:r>
-            <w:r>
-              <w:rPr>
-                <w:rFonts w:asciiTheme="minorHAnsi" w:hAnsiTheme="minorHAnsi" w:cs="Arial" w:eastAsiaTheme="minorHAnsi"/>
-                <w:highlight w:val="lightGray"/>
-              </w:rPr>
-              <w:t xml:space="preserve"> 2.3</w:t>
+                <w:highlight w:val="green"/>
+              </w:rPr>
+            </w:pPr>
+            <w:r>
+              <w:rPr>
+                <w:rFonts w:asciiTheme="minorHAnsi" w:hAnsiTheme="minorHAnsi" w:cs="Arial" w:eastAsiaTheme="minorHAnsi"/>
+                <w:highlight w:val="green"/>
+                <w:lang w:val="en-US"/>
+              </w:rPr>
+              <w:t>Field 5</w:t>
+            </w:r>
+            <w:r>
+              <w:rPr>
+                <w:rFonts w:asciiTheme="minorHAnsi" w:hAnsiTheme="minorHAnsi" w:cs="Arial" w:eastAsiaTheme="minorHAnsi"/>
+                <w:highlight w:val="green"/>
+              </w:rPr>
+              <w:t>.1</w:t>
+            </w:r>
+          </w:p>
+        </w:tc>
+        <w:tc>
+          <w:tcPr>
+            <w:tcW w:w="1726" w:type="dxa"/>
+          </w:tcPr>
+          <w:p>
+            <w:pPr>
+              <w:spacing w:lineRule="auto" w:line="240" w:after="0"/>
+              <w:rPr>
+                <w:rFonts w:asciiTheme="minorHAnsi" w:hAnsiTheme="minorHAnsi" w:cs="Arial" w:eastAsiaTheme="minorHAnsi"/>
+                <w:highlight w:val="green"/>
+              </w:rPr>
+            </w:pPr>
+            <w:r>
+              <w:rPr>
+                <w:rFonts w:asciiTheme="minorHAnsi" w:hAnsiTheme="minorHAnsi" w:cs="Arial" w:eastAsiaTheme="minorHAnsi"/>
+                <w:highlight w:val="green"/>
+                <w:lang w:val="en-US"/>
+              </w:rPr>
+              <w:t>Field 5</w:t>
+            </w:r>
+            <w:r>
+              <w:rPr>
+                <w:rFonts w:asciiTheme="minorHAnsi" w:hAnsiTheme="minorHAnsi" w:cs="Arial" w:eastAsiaTheme="minorHAnsi"/>
+                <w:highlight w:val="green"/>
+              </w:rPr>
+              <w:t>.4</w:t>
+            </w:r>
+          </w:p>
+        </w:tc>
+        <w:tc>
+          <w:tcPr>
+            <w:tcW w:w="3452" w:type="dxa"/>
+            <w:gridSpan w:val="2"/>
+          </w:tcPr>
+          <w:p>
+            <w:pPr>
+              <w:spacing w:lineRule="auto" w:line="240" w:after="0"/>
+              <w:rPr>
+                <w:rFonts w:asciiTheme="minorHAnsi" w:hAnsiTheme="minorHAnsi" w:cs="Arial" w:eastAsiaTheme="minorHAnsi"/>
+                <w:lang w:val="en-US"/>
+              </w:rPr>
+            </w:pPr>
+            <w:r>
+              <w:rPr>
+                <w:rFonts w:asciiTheme="minorHAnsi" w:hAnsiTheme="minorHAnsi" w:cs="Arial" w:eastAsiaTheme="minorHAnsi"/>
+                <w:highlight w:val="green"/>
+                <w:lang w:val="en-US"/>
+              </w:rPr>
+              <w:t>Field 5</w:t>
+            </w:r>
+            <w:r>
+              <w:rPr>
+                <w:rFonts w:asciiTheme="minorHAnsi" w:hAnsiTheme="minorHAnsi" w:cs="Arial" w:eastAsiaTheme="minorHAnsi"/>
+                <w:highlight w:val="green"/>
+              </w:rPr>
+              <w:t>.4</w:t>
             </w:r>
           </w:p>
         </w:tc>
@@ -22725,23 +22766,20 @@
               <w:spacing w:lineRule="auto" w:line="240" w:after="0"/>
               <w:rPr>
                 <w:rFonts w:asciiTheme="minorHAnsi" w:hAnsiTheme="minorHAnsi" w:cs="Arial" w:eastAsiaTheme="minorHAnsi"/>
-                <w:highlight w:val="lightGray"/>
-              </w:rPr>
-            </w:pPr>
-            <w:r>
-              <w:rPr>
-                <w:rFonts w:asciiTheme="minorHAnsi" w:hAnsiTheme="minorHAnsi" w:cs="Arial" w:eastAsiaTheme="minorHAnsi"/>
-                <w:highlight w:val="lightGray"/>
-                <w:lang w:val="en-US"/>
-              </w:rPr>
-              <w:t>Total</w:t>
-            </w:r>
-            <w:r>
-              <w:rPr>
-                <w:rFonts w:asciiTheme="minorHAnsi" w:hAnsiTheme="minorHAnsi" w:cs="Arial" w:eastAsiaTheme="minorHAnsi"/>
-                <w:highlight w:val="lightGray"/>
-              </w:rPr>
-              <w:t xml:space="preserve"> 1.1</w:t>
+                <w:highlight w:val="green"/>
+                <w:lang w:val="en-US"/>
+              </w:rPr>
+            </w:pPr>
+            <w:r>
+              <w:rPr>
+                <w:rFonts w:ascii="Consolas" w:hAnsi="Consolas" w:cs="Consolas" w:eastAsiaTheme="minorHAnsi"/>
+                <w:color w:val="800000"/>
+                <w:sz w:val="20"/>
+                <w:szCs w:val="20"/>
+                <w:highlight w:val="white"/>
+                <w:lang w:val="en-US"/>
+              </w:rPr>
+              <w:t>ID</w:t>
             </w:r>
           </w:p>
         </w:tc>
@@ -22754,9 +22792,24 @@
               <w:spacing w:lineRule="auto" w:line="240" w:after="0"/>
               <w:rPr>
                 <w:rFonts w:asciiTheme="minorHAnsi" w:hAnsiTheme="minorHAnsi" w:cs="Arial" w:eastAsiaTheme="minorHAnsi"/>
-                <w:highlight w:val="lightGray"/>
-              </w:rPr>
-            </w:pPr>
+                <w:highlight w:val="green"/>
+              </w:rPr>
+            </w:pPr>
+            <w:r>
+              <w:rPr>
+                <w:rFonts w:asciiTheme="minorHAnsi" w:hAnsiTheme="minorHAnsi" w:cs="Arial" w:eastAsiaTheme="minorHAnsi"/>
+                <w:highlight w:val="green"/>
+                <w:lang w:val="en-US"/>
+              </w:rPr>
+              <w:t>Field 4</w:t>
+            </w:r>
+            <w:r>
+              <w:rPr>
+                <w:rFonts w:asciiTheme="minorHAnsi" w:hAnsiTheme="minorHAnsi" w:cs="Arial" w:eastAsiaTheme="minorHAnsi"/>
+                <w:highlight w:val="green"/>
+              </w:rPr>
+              <w:t>.4</w:t>
+            </w:r>
           </w:p>
         </w:tc>
         <w:tc>
@@ -22768,23 +22821,23 @@
               <w:spacing w:lineRule="auto" w:line="240" w:after="0"/>
               <w:rPr>
                 <w:rFonts w:asciiTheme="minorHAnsi" w:hAnsiTheme="minorHAnsi" w:cs="Arial" w:eastAsiaTheme="minorHAnsi"/>
-                <w:highlight w:val="lightGray"/>
-              </w:rPr>
-            </w:pPr>
-            <w:r>
-              <w:rPr>
-                <w:rFonts w:asciiTheme="minorHAnsi" w:hAnsiTheme="minorHAnsi" w:cs="Arial" w:eastAsiaTheme="minorHAnsi"/>
-                <w:highlight w:val="lightGray"/>
-                <w:lang w:val="en-US"/>
-              </w:rPr>
-              <w:t>Total</w:t>
-            </w:r>
-            <w:r>
-              <w:rPr>
-                <w:rFonts w:asciiTheme="minorHAnsi" w:hAnsiTheme="minorHAnsi" w:cs="Arial" w:eastAsiaTheme="minorHAnsi"/>
-                <w:highlight w:val="lightGray"/>
-              </w:rPr>
-              <w:t xml:space="preserve"> 1.3</w:t>
+                <w:highlight w:val="green"/>
+              </w:rPr>
+            </w:pPr>
+            <w:r>
+              <w:rPr>
+                <w:rFonts w:asciiTheme="minorHAnsi" w:hAnsiTheme="minorHAnsi" w:cs="Arial" w:eastAsiaTheme="minorHAnsi"/>
+                <w:highlight w:val="green"/>
+                <w:lang w:val="en-US"/>
+              </w:rPr>
+              <w:t>Field 4</w:t>
+            </w:r>
+            <w:r>
+              <w:rPr>
+                <w:rFonts w:asciiTheme="minorHAnsi" w:hAnsiTheme="minorHAnsi" w:cs="Arial" w:eastAsiaTheme="minorHAnsi"/>
+                <w:highlight w:val="green"/>
+              </w:rPr>
+              <w:t>.4</w:t>
             </w:r>
           </w:p>
         </w:tc>
@@ -22797,24 +22850,23 @@
               <w:spacing w:lineRule="auto" w:line="240" w:after="0"/>
               <w:rPr>
                 <w:rFonts w:asciiTheme="minorHAnsi" w:hAnsiTheme="minorHAnsi" w:cs="Arial" w:eastAsiaTheme="minorHAnsi"/>
-                <w:highlight w:val="lightGray"/>
-                <w:lang w:val="en-US"/>
-              </w:rPr>
-            </w:pPr>
-            <w:r>
-              <w:rPr>
-                <w:rFonts w:asciiTheme="minorHAnsi" w:hAnsiTheme="minorHAnsi" w:cs="Arial" w:eastAsiaTheme="minorHAnsi"/>
-                <w:highlight w:val="lightGray"/>
-                <w:lang w:val="en-US"/>
-              </w:rPr>
-              <w:t>Total</w:t>
-            </w:r>
-            <w:r>
-              <w:rPr>
-                <w:rFonts w:asciiTheme="minorHAnsi" w:hAnsiTheme="minorHAnsi" w:cs="Arial" w:eastAsiaTheme="minorHAnsi"/>
-                <w:highlight w:val="lightGray"/>
-              </w:rPr>
-              <w:t xml:space="preserve"> 1.4</w:t>
+                <w:highlight w:val="green"/>
+              </w:rPr>
+            </w:pPr>
+            <w:r>
+              <w:rPr>
+                <w:rFonts w:asciiTheme="minorHAnsi" w:hAnsiTheme="minorHAnsi" w:cs="Arial" w:eastAsiaTheme="minorHAnsi"/>
+                <w:highlight w:val="green"/>
+                <w:lang w:val="en-US"/>
+              </w:rPr>
+              <w:t>Field 4</w:t>
+            </w:r>
+            <w:r>
+              <w:rPr>
+                <w:rFonts w:asciiTheme="minorHAnsi" w:hAnsiTheme="minorHAnsi" w:cs="Arial" w:eastAsiaTheme="minorHAnsi"/>
+                <w:highlight w:val="green"/>
+              </w:rPr>
+              <w:t>.4</w:t>
             </w:r>
           </w:p>
         </w:tc>
@@ -22827,23 +22879,23 @@
               <w:spacing w:lineRule="auto" w:line="240" w:after="0"/>
               <w:rPr>
                 <w:rFonts w:asciiTheme="minorHAnsi" w:hAnsiTheme="minorHAnsi" w:cs="Arial" w:eastAsiaTheme="minorHAnsi"/>
-                <w:highlight w:val="lightGray"/>
-              </w:rPr>
-            </w:pPr>
-            <w:r>
-              <w:rPr>
-                <w:rFonts w:asciiTheme="minorHAnsi" w:hAnsiTheme="minorHAnsi" w:cs="Arial" w:eastAsiaTheme="minorHAnsi"/>
-                <w:highlight w:val="lightGray"/>
-                <w:lang w:val="en-US"/>
-              </w:rPr>
-              <w:t>Total</w:t>
-            </w:r>
-            <w:r>
-              <w:rPr>
-                <w:rFonts w:asciiTheme="minorHAnsi" w:hAnsiTheme="minorHAnsi" w:cs="Arial" w:eastAsiaTheme="minorHAnsi"/>
-                <w:highlight w:val="lightGray"/>
-              </w:rPr>
-              <w:t xml:space="preserve"> 1.5</w:t>
+                <w:highlight w:val="green"/>
+              </w:rPr>
+            </w:pPr>
+            <w:r>
+              <w:rPr>
+                <w:rFonts w:asciiTheme="minorHAnsi" w:hAnsiTheme="minorHAnsi" w:cs="Arial" w:eastAsiaTheme="minorHAnsi"/>
+                <w:highlight w:val="green"/>
+                <w:lang w:val="en-US"/>
+              </w:rPr>
+              <w:t>Field 4</w:t>
+            </w:r>
+            <w:r>
+              <w:rPr>
+                <w:rFonts w:asciiTheme="minorHAnsi" w:hAnsiTheme="minorHAnsi" w:cs="Arial" w:eastAsiaTheme="minorHAnsi"/>
+                <w:highlight w:val="green"/>
+              </w:rPr>
+              <w:t>.5</w:t>
             </w:r>
           </w:p>
         </w:tc>
@@ -22854,36 +22906,6 @@
         </w:trPr>
         <w:tc>
           <w:tcPr>
-            <w:tcW w:w="5178" w:type="dxa"/>
-            <w:gridSpan w:val="3"/>
-          </w:tcPr>
-          <w:p>
-            <w:pPr>
-              <w:spacing w:lineRule="auto" w:line="240" w:after="0"/>
-              <w:rPr>
-                <w:rFonts w:asciiTheme="minorHAnsi" w:hAnsiTheme="minorHAnsi" w:cs="Arial" w:eastAsiaTheme="minorHAnsi"/>
-                <w:highlight w:val="lightGray"/>
-              </w:rPr>
-            </w:pPr>
-            <w:r>
-              <w:rPr>
-                <w:rFonts w:asciiTheme="minorHAnsi" w:hAnsiTheme="minorHAnsi" w:cs="Arial" w:eastAsiaTheme="minorHAnsi"/>
-                <w:highlight w:val="lightGray"/>
-                <w:lang w:val="en-US"/>
-              </w:rPr>
-              <w:t>Total</w:t>
-            </w:r>
-            <w:r>
-              <w:rPr>
-                <w:rFonts w:asciiTheme="minorHAnsi" w:hAnsiTheme="minorHAnsi" w:cs="Arial" w:eastAsiaTheme="minorHAnsi"/>
-                <w:highlight w:val="lightGray"/>
-              </w:rPr>
-              <w:t xml:space="preserve"> 2.1</w:t>
-            </w:r>
-          </w:p>
-        </w:tc>
-        <w:tc>
-          <w:tcPr>
             <w:tcW w:w="3452" w:type="dxa"/>
             <w:gridSpan w:val="2"/>
           </w:tcPr>
@@ -22892,22 +22914,82 @@
               <w:spacing w:lineRule="auto" w:line="240" w:after="0"/>
               <w:rPr>
                 <w:rFonts w:asciiTheme="minorHAnsi" w:hAnsiTheme="minorHAnsi" w:cs="Arial" w:eastAsiaTheme="minorHAnsi"/>
-              </w:rPr>
-            </w:pPr>
-            <w:r>
-              <w:rPr>
-                <w:rFonts w:asciiTheme="minorHAnsi" w:hAnsiTheme="minorHAnsi" w:cs="Arial" w:eastAsiaTheme="minorHAnsi"/>
-                <w:highlight w:val="lightGray"/>
-                <w:lang w:val="en-US"/>
-              </w:rPr>
-              <w:t>Total</w:t>
-            </w:r>
-            <w:r>
-              <w:rPr>
-                <w:rFonts w:asciiTheme="minorHAnsi" w:hAnsiTheme="minorHAnsi" w:cs="Arial" w:eastAsiaTheme="minorHAnsi"/>
-                <w:highlight w:val="lightGray"/>
-              </w:rPr>
-              <w:t xml:space="preserve"> 2.3</w:t>
+                <w:highlight w:val="green"/>
+              </w:rPr>
+            </w:pPr>
+            <w:r>
+              <w:rPr>
+                <w:rFonts w:asciiTheme="minorHAnsi" w:hAnsiTheme="minorHAnsi" w:cs="Arial" w:eastAsiaTheme="minorHAnsi"/>
+                <w:highlight w:val="green"/>
+                <w:lang w:val="en-US"/>
+              </w:rPr>
+              <w:t>Field 5</w:t>
+            </w:r>
+            <w:r>
+              <w:rPr>
+                <w:rFonts w:asciiTheme="minorHAnsi" w:hAnsiTheme="minorHAnsi" w:cs="Arial" w:eastAsiaTheme="minorHAnsi"/>
+                <w:highlight w:val="green"/>
+              </w:rPr>
+              <w:t>.1</w:t>
+            </w:r>
+          </w:p>
+        </w:tc>
+        <w:tc>
+          <w:tcPr>
+            <w:tcW w:w="1726" w:type="dxa"/>
+          </w:tcPr>
+          <w:p>
+            <w:pPr>
+              <w:spacing w:lineRule="auto" w:line="240" w:after="0"/>
+              <w:rPr>
+                <w:rFonts w:asciiTheme="minorHAnsi" w:hAnsiTheme="minorHAnsi" w:cs="Arial" w:eastAsiaTheme="minorHAnsi"/>
+                <w:highlight w:val="green"/>
+              </w:rPr>
+            </w:pPr>
+            <w:r>
+              <w:rPr>
+                <w:rFonts w:asciiTheme="minorHAnsi" w:hAnsiTheme="minorHAnsi" w:cs="Arial" w:eastAsiaTheme="minorHAnsi"/>
+                <w:highlight w:val="green"/>
+                <w:lang w:val="en-US"/>
+              </w:rPr>
+              <w:t>Field 5</w:t>
+            </w:r>
+            <w:r>
+              <w:rPr>
+                <w:rFonts w:asciiTheme="minorHAnsi" w:hAnsiTheme="minorHAnsi" w:cs="Arial" w:eastAsiaTheme="minorHAnsi"/>
+                <w:highlight w:val="green"/>
+              </w:rPr>
+              <w:t>.4</w:t>
+            </w:r>
+          </w:p>
+        </w:tc>
+        <w:tc>
+          <w:tcPr>
+            <w:tcW w:w="3452" w:type="dxa"/>
+            <w:gridSpan w:val="2"/>
+          </w:tcPr>
+          <w:p>
+            <w:pPr>
+              <w:spacing w:lineRule="auto" w:line="240" w:after="0"/>
+              <w:rPr>
+                <w:rFonts w:asciiTheme="minorHAnsi" w:hAnsiTheme="minorHAnsi" w:cs="Arial" w:eastAsiaTheme="minorHAnsi"/>
+                <w:lang w:val="en-US"/>
+              </w:rPr>
+            </w:pPr>
+            <w:r>
+              <w:rPr>
+                <w:rFonts w:asciiTheme="minorHAnsi" w:hAnsiTheme="minorHAnsi" w:cs="Arial" w:eastAsiaTheme="minorHAnsi"/>
+                <w:highlight w:val="green"/>
+                <w:lang w:val="en-US"/>
+              </w:rPr>
+              <w:t>Field 5</w:t>
+            </w:r>
+            <w:r>
+              <w:rPr>
+                <w:rFonts w:asciiTheme="minorHAnsi" w:hAnsiTheme="minorHAnsi" w:cs="Arial" w:eastAsiaTheme="minorHAnsi"/>
+                <w:highlight w:val="green"/>
+              </w:rPr>
+              <w:t>.4</w:t>
             </w:r>
           </w:p>
         </w:tc>
@@ -24420,23 +24502,20 @@
               <w:spacing w:lineRule="auto" w:line="240" w:after="0"/>
               <w:rPr>
                 <w:rFonts w:asciiTheme="minorHAnsi" w:hAnsiTheme="minorHAnsi" w:cs="Arial" w:eastAsiaTheme="minorHAnsi"/>
-                <w:highlight w:val="lightGray"/>
-              </w:rPr>
-            </w:pPr>
-            <w:r>
-              <w:rPr>
-                <w:rFonts w:asciiTheme="minorHAnsi" w:hAnsiTheme="minorHAnsi" w:cs="Arial" w:eastAsiaTheme="minorHAnsi"/>
-                <w:highlight w:val="lightGray"/>
-                <w:lang w:val="en-US"/>
-              </w:rPr>
-              <w:t>Total</w:t>
-            </w:r>
-            <w:r>
-              <w:rPr>
-                <w:rFonts w:asciiTheme="minorHAnsi" w:hAnsiTheme="minorHAnsi" w:cs="Arial" w:eastAsiaTheme="minorHAnsi"/>
-                <w:highlight w:val="lightGray"/>
-              </w:rPr>
-              <w:t xml:space="preserve"> 1.1</w:t>
+                <w:highlight w:val="green"/>
+                <w:lang w:val="en-US"/>
+              </w:rPr>
+            </w:pPr>
+            <w:r>
+              <w:rPr>
+                <w:rFonts w:ascii="Consolas" w:hAnsi="Consolas" w:cs="Consolas" w:eastAsiaTheme="minorHAnsi"/>
+                <w:color w:val="800000"/>
+                <w:sz w:val="20"/>
+                <w:szCs w:val="20"/>
+                <w:highlight w:val="white"/>
+                <w:lang w:val="en-US"/>
+              </w:rPr>
+              <w:t>ID</w:t>
             </w:r>
           </w:p>
         </w:tc>
@@ -24449,9 +24528,24 @@
               <w:spacing w:lineRule="auto" w:line="240" w:after="0"/>
               <w:rPr>
                 <w:rFonts w:asciiTheme="minorHAnsi" w:hAnsiTheme="minorHAnsi" w:cs="Arial" w:eastAsiaTheme="minorHAnsi"/>
-                <w:highlight w:val="lightGray"/>
-              </w:rPr>
-            </w:pPr>
+                <w:highlight w:val="green"/>
+              </w:rPr>
+            </w:pPr>
+            <w:r>
+              <w:rPr>
+                <w:rFonts w:asciiTheme="minorHAnsi" w:hAnsiTheme="minorHAnsi" w:cs="Arial" w:eastAsiaTheme="minorHAnsi"/>
+                <w:highlight w:val="green"/>
+                <w:lang w:val="en-US"/>
+              </w:rPr>
+              <w:t>Field 4</w:t>
+            </w:r>
+            <w:r>
+              <w:rPr>
+                <w:rFonts w:asciiTheme="minorHAnsi" w:hAnsiTheme="minorHAnsi" w:cs="Arial" w:eastAsiaTheme="minorHAnsi"/>
+                <w:highlight w:val="green"/>
+              </w:rPr>
+              <w:t>.4</w:t>
+            </w:r>
           </w:p>
         </w:tc>
         <w:tc>
@@ -24463,23 +24557,23 @@
               <w:spacing w:lineRule="auto" w:line="240" w:after="0"/>
               <w:rPr>
                 <w:rFonts w:asciiTheme="minorHAnsi" w:hAnsiTheme="minorHAnsi" w:cs="Arial" w:eastAsiaTheme="minorHAnsi"/>
-                <w:highlight w:val="lightGray"/>
-              </w:rPr>
-            </w:pPr>
-            <w:r>
-              <w:rPr>
-                <w:rFonts w:asciiTheme="minorHAnsi" w:hAnsiTheme="minorHAnsi" w:cs="Arial" w:eastAsiaTheme="minorHAnsi"/>
-                <w:highlight w:val="lightGray"/>
-                <w:lang w:val="en-US"/>
-              </w:rPr>
-              <w:t>Total</w:t>
-            </w:r>
-            <w:r>
-              <w:rPr>
-                <w:rFonts w:asciiTheme="minorHAnsi" w:hAnsiTheme="minorHAnsi" w:cs="Arial" w:eastAsiaTheme="minorHAnsi"/>
-                <w:highlight w:val="lightGray"/>
-              </w:rPr>
-              <w:t xml:space="preserve"> 1.3</w:t>
+                <w:highlight w:val="green"/>
+              </w:rPr>
+            </w:pPr>
+            <w:r>
+              <w:rPr>
+                <w:rFonts w:asciiTheme="minorHAnsi" w:hAnsiTheme="minorHAnsi" w:cs="Arial" w:eastAsiaTheme="minorHAnsi"/>
+                <w:highlight w:val="green"/>
+                <w:lang w:val="en-US"/>
+              </w:rPr>
+              <w:t>Field 4</w:t>
+            </w:r>
+            <w:r>
+              <w:rPr>
+                <w:rFonts w:asciiTheme="minorHAnsi" w:hAnsiTheme="minorHAnsi" w:cs="Arial" w:eastAsiaTheme="minorHAnsi"/>
+                <w:highlight w:val="green"/>
+              </w:rPr>
+              <w:t>.4</w:t>
             </w:r>
           </w:p>
         </w:tc>
@@ -24492,24 +24586,23 @@
               <w:spacing w:lineRule="auto" w:line="240" w:after="0"/>
               <w:rPr>
                 <w:rFonts w:asciiTheme="minorHAnsi" w:hAnsiTheme="minorHAnsi" w:cs="Arial" w:eastAsiaTheme="minorHAnsi"/>
-                <w:highlight w:val="lightGray"/>
-                <w:lang w:val="en-US"/>
-              </w:rPr>
-            </w:pPr>
-            <w:r>
-              <w:rPr>
-                <w:rFonts w:asciiTheme="minorHAnsi" w:hAnsiTheme="minorHAnsi" w:cs="Arial" w:eastAsiaTheme="minorHAnsi"/>
-                <w:highlight w:val="lightGray"/>
-                <w:lang w:val="en-US"/>
-              </w:rPr>
-              <w:t>Total</w:t>
-            </w:r>
-            <w:r>
-              <w:rPr>
-                <w:rFonts w:asciiTheme="minorHAnsi" w:hAnsiTheme="minorHAnsi" w:cs="Arial" w:eastAsiaTheme="minorHAnsi"/>
-                <w:highlight w:val="lightGray"/>
-              </w:rPr>
-              <w:t xml:space="preserve"> 1.4</w:t>
+                <w:highlight w:val="green"/>
+              </w:rPr>
+            </w:pPr>
+            <w:r>
+              <w:rPr>
+                <w:rFonts w:asciiTheme="minorHAnsi" w:hAnsiTheme="minorHAnsi" w:cs="Arial" w:eastAsiaTheme="minorHAnsi"/>
+                <w:highlight w:val="green"/>
+                <w:lang w:val="en-US"/>
+              </w:rPr>
+              <w:t>Field 4</w:t>
+            </w:r>
+            <w:r>
+              <w:rPr>
+                <w:rFonts w:asciiTheme="minorHAnsi" w:hAnsiTheme="minorHAnsi" w:cs="Arial" w:eastAsiaTheme="minorHAnsi"/>
+                <w:highlight w:val="green"/>
+              </w:rPr>
+              <w:t>.4</w:t>
             </w:r>
           </w:p>
         </w:tc>
@@ -24522,23 +24615,23 @@
               <w:spacing w:lineRule="auto" w:line="240" w:after="0"/>
               <w:rPr>
                 <w:rFonts w:asciiTheme="minorHAnsi" w:hAnsiTheme="minorHAnsi" w:cs="Arial" w:eastAsiaTheme="minorHAnsi"/>
-                <w:highlight w:val="lightGray"/>
-              </w:rPr>
-            </w:pPr>
-            <w:r>
-              <w:rPr>
-                <w:rFonts w:asciiTheme="minorHAnsi" w:hAnsiTheme="minorHAnsi" w:cs="Arial" w:eastAsiaTheme="minorHAnsi"/>
-                <w:highlight w:val="lightGray"/>
-                <w:lang w:val="en-US"/>
-              </w:rPr>
-              <w:t>Total</w:t>
-            </w:r>
-            <w:r>
-              <w:rPr>
-                <w:rFonts w:asciiTheme="minorHAnsi" w:hAnsiTheme="minorHAnsi" w:cs="Arial" w:eastAsiaTheme="minorHAnsi"/>
-                <w:highlight w:val="lightGray"/>
-              </w:rPr>
-              <w:t xml:space="preserve"> 1.5</w:t>
+                <w:highlight w:val="green"/>
+              </w:rPr>
+            </w:pPr>
+            <w:r>
+              <w:rPr>
+                <w:rFonts w:asciiTheme="minorHAnsi" w:hAnsiTheme="minorHAnsi" w:cs="Arial" w:eastAsiaTheme="minorHAnsi"/>
+                <w:highlight w:val="green"/>
+                <w:lang w:val="en-US"/>
+              </w:rPr>
+              <w:t>Field 4</w:t>
+            </w:r>
+            <w:r>
+              <w:rPr>
+                <w:rFonts w:asciiTheme="minorHAnsi" w:hAnsiTheme="minorHAnsi" w:cs="Arial" w:eastAsiaTheme="minorHAnsi"/>
+                <w:highlight w:val="green"/>
+              </w:rPr>
+              <w:t>.5</w:t>
             </w:r>
           </w:p>
         </w:tc>
@@ -24549,36 +24642,6 @@
         </w:trPr>
         <w:tc>
           <w:tcPr>
-            <w:tcW w:w="5178" w:type="dxa"/>
-            <w:gridSpan w:val="3"/>
-          </w:tcPr>
-          <w:p>
-            <w:pPr>
-              <w:spacing w:lineRule="auto" w:line="240" w:after="0"/>
-              <w:rPr>
-                <w:rFonts w:asciiTheme="minorHAnsi" w:hAnsiTheme="minorHAnsi" w:cs="Arial" w:eastAsiaTheme="minorHAnsi"/>
-                <w:highlight w:val="lightGray"/>
-              </w:rPr>
-            </w:pPr>
-            <w:r>
-              <w:rPr>
-                <w:rFonts w:asciiTheme="minorHAnsi" w:hAnsiTheme="minorHAnsi" w:cs="Arial" w:eastAsiaTheme="minorHAnsi"/>
-                <w:highlight w:val="lightGray"/>
-                <w:lang w:val="en-US"/>
-              </w:rPr>
-              <w:t>Total</w:t>
-            </w:r>
-            <w:r>
-              <w:rPr>
-                <w:rFonts w:asciiTheme="minorHAnsi" w:hAnsiTheme="minorHAnsi" w:cs="Arial" w:eastAsiaTheme="minorHAnsi"/>
-                <w:highlight w:val="lightGray"/>
-              </w:rPr>
-              <w:t xml:space="preserve"> 2.1</w:t>
-            </w:r>
-          </w:p>
-        </w:tc>
-        <w:tc>
-          <w:tcPr>
             <w:tcW w:w="3452" w:type="dxa"/>
             <w:gridSpan w:val="2"/>
           </w:tcPr>
@@ -24587,22 +24650,82 @@
               <w:spacing w:lineRule="auto" w:line="240" w:after="0"/>
               <w:rPr>
                 <w:rFonts w:asciiTheme="minorHAnsi" w:hAnsiTheme="minorHAnsi" w:cs="Arial" w:eastAsiaTheme="minorHAnsi"/>
-              </w:rPr>
-            </w:pPr>
-            <w:r>
-              <w:rPr>
-                <w:rFonts w:asciiTheme="minorHAnsi" w:hAnsiTheme="minorHAnsi" w:cs="Arial" w:eastAsiaTheme="minorHAnsi"/>
-                <w:highlight w:val="lightGray"/>
-                <w:lang w:val="en-US"/>
-              </w:rPr>
-              <w:t>Total</w:t>
-            </w:r>
-            <w:r>
-              <w:rPr>
-                <w:rFonts w:asciiTheme="minorHAnsi" w:hAnsiTheme="minorHAnsi" w:cs="Arial" w:eastAsiaTheme="minorHAnsi"/>
-                <w:highlight w:val="lightGray"/>
-              </w:rPr>
-              <w:t xml:space="preserve"> 2.3</w:t>
+                <w:highlight w:val="green"/>
+              </w:rPr>
+            </w:pPr>
+            <w:r>
+              <w:rPr>
+                <w:rFonts w:asciiTheme="minorHAnsi" w:hAnsiTheme="minorHAnsi" w:cs="Arial" w:eastAsiaTheme="minorHAnsi"/>
+                <w:highlight w:val="green"/>
+                <w:lang w:val="en-US"/>
+              </w:rPr>
+              <w:t>Field 5</w:t>
+            </w:r>
+            <w:r>
+              <w:rPr>
+                <w:rFonts w:asciiTheme="minorHAnsi" w:hAnsiTheme="minorHAnsi" w:cs="Arial" w:eastAsiaTheme="minorHAnsi"/>
+                <w:highlight w:val="green"/>
+              </w:rPr>
+              <w:t>.1</w:t>
+            </w:r>
+          </w:p>
+        </w:tc>
+        <w:tc>
+          <w:tcPr>
+            <w:tcW w:w="1726" w:type="dxa"/>
+          </w:tcPr>
+          <w:p>
+            <w:pPr>
+              <w:spacing w:lineRule="auto" w:line="240" w:after="0"/>
+              <w:rPr>
+                <w:rFonts w:asciiTheme="minorHAnsi" w:hAnsiTheme="minorHAnsi" w:cs="Arial" w:eastAsiaTheme="minorHAnsi"/>
+                <w:highlight w:val="green"/>
+              </w:rPr>
+            </w:pPr>
+            <w:r>
+              <w:rPr>
+                <w:rFonts w:asciiTheme="minorHAnsi" w:hAnsiTheme="minorHAnsi" w:cs="Arial" w:eastAsiaTheme="minorHAnsi"/>
+                <w:highlight w:val="green"/>
+                <w:lang w:val="en-US"/>
+              </w:rPr>
+              <w:t>Field 5</w:t>
+            </w:r>
+            <w:r>
+              <w:rPr>
+                <w:rFonts w:asciiTheme="minorHAnsi" w:hAnsiTheme="minorHAnsi" w:cs="Arial" w:eastAsiaTheme="minorHAnsi"/>
+                <w:highlight w:val="green"/>
+              </w:rPr>
+              <w:t>.4</w:t>
+            </w:r>
+          </w:p>
+        </w:tc>
+        <w:tc>
+          <w:tcPr>
+            <w:tcW w:w="3452" w:type="dxa"/>
+            <w:gridSpan w:val="2"/>
+          </w:tcPr>
+          <w:p>
+            <w:pPr>
+              <w:spacing w:lineRule="auto" w:line="240" w:after="0"/>
+              <w:rPr>
+                <w:rFonts w:asciiTheme="minorHAnsi" w:hAnsiTheme="minorHAnsi" w:cs="Arial" w:eastAsiaTheme="minorHAnsi"/>
+                <w:lang w:val="en-US"/>
+              </w:rPr>
+            </w:pPr>
+            <w:r>
+              <w:rPr>
+                <w:rFonts w:asciiTheme="minorHAnsi" w:hAnsiTheme="minorHAnsi" w:cs="Arial" w:eastAsiaTheme="minorHAnsi"/>
+                <w:highlight w:val="green"/>
+                <w:lang w:val="en-US"/>
+              </w:rPr>
+              <w:t>Field 5</w:t>
+            </w:r>
+            <w:r>
+              <w:rPr>
+                <w:rFonts w:asciiTheme="minorHAnsi" w:hAnsiTheme="minorHAnsi" w:cs="Arial" w:eastAsiaTheme="minorHAnsi"/>
+                <w:highlight w:val="green"/>
+              </w:rPr>
+              <w:t>.4</w:t>
             </w:r>
           </w:p>
         </w:tc>
@@ -26115,23 +26238,20 @@
               <w:spacing w:lineRule="auto" w:line="240" w:after="0"/>
               <w:rPr>
                 <w:rFonts w:asciiTheme="minorHAnsi" w:hAnsiTheme="minorHAnsi" w:cs="Arial" w:eastAsiaTheme="minorHAnsi"/>
-                <w:highlight w:val="lightGray"/>
-              </w:rPr>
-            </w:pPr>
-            <w:r>
-              <w:rPr>
-                <w:rFonts w:asciiTheme="minorHAnsi" w:hAnsiTheme="minorHAnsi" w:cs="Arial" w:eastAsiaTheme="minorHAnsi"/>
-                <w:highlight w:val="lightGray"/>
-                <w:lang w:val="en-US"/>
-              </w:rPr>
-              <w:t>Total</w:t>
-            </w:r>
-            <w:r>
-              <w:rPr>
-                <w:rFonts w:asciiTheme="minorHAnsi" w:hAnsiTheme="minorHAnsi" w:cs="Arial" w:eastAsiaTheme="minorHAnsi"/>
-                <w:highlight w:val="lightGray"/>
-              </w:rPr>
-              <w:t xml:space="preserve"> 1.1</w:t>
+                <w:highlight w:val="green"/>
+                <w:lang w:val="en-US"/>
+              </w:rPr>
+            </w:pPr>
+            <w:r>
+              <w:rPr>
+                <w:rFonts w:ascii="Consolas" w:hAnsi="Consolas" w:cs="Consolas" w:eastAsiaTheme="minorHAnsi"/>
+                <w:color w:val="800000"/>
+                <w:sz w:val="20"/>
+                <w:szCs w:val="20"/>
+                <w:highlight w:val="white"/>
+                <w:lang w:val="en-US"/>
+              </w:rPr>
+              <w:t>ID</w:t>
             </w:r>
           </w:p>
         </w:tc>
@@ -26144,9 +26264,24 @@
               <w:spacing w:lineRule="auto" w:line="240" w:after="0"/>
               <w:rPr>
                 <w:rFonts w:asciiTheme="minorHAnsi" w:hAnsiTheme="minorHAnsi" w:cs="Arial" w:eastAsiaTheme="minorHAnsi"/>
-                <w:highlight w:val="lightGray"/>
-              </w:rPr>
-            </w:pPr>
+                <w:highlight w:val="green"/>
+              </w:rPr>
+            </w:pPr>
+            <w:r>
+              <w:rPr>
+                <w:rFonts w:asciiTheme="minorHAnsi" w:hAnsiTheme="minorHAnsi" w:cs="Arial" w:eastAsiaTheme="minorHAnsi"/>
+                <w:highlight w:val="green"/>
+                <w:lang w:val="en-US"/>
+              </w:rPr>
+              <w:t>Field 4</w:t>
+            </w:r>
+            <w:r>
+              <w:rPr>
+                <w:rFonts w:asciiTheme="minorHAnsi" w:hAnsiTheme="minorHAnsi" w:cs="Arial" w:eastAsiaTheme="minorHAnsi"/>
+                <w:highlight w:val="green"/>
+              </w:rPr>
+              <w:t>.4</w:t>
+            </w:r>
           </w:p>
         </w:tc>
         <w:tc>
@@ -26158,23 +26293,23 @@
               <w:spacing w:lineRule="auto" w:line="240" w:after="0"/>
               <w:rPr>
                 <w:rFonts w:asciiTheme="minorHAnsi" w:hAnsiTheme="minorHAnsi" w:cs="Arial" w:eastAsiaTheme="minorHAnsi"/>
-                <w:highlight w:val="lightGray"/>
-              </w:rPr>
-            </w:pPr>
-            <w:r>
-              <w:rPr>
-                <w:rFonts w:asciiTheme="minorHAnsi" w:hAnsiTheme="minorHAnsi" w:cs="Arial" w:eastAsiaTheme="minorHAnsi"/>
-                <w:highlight w:val="lightGray"/>
-                <w:lang w:val="en-US"/>
-              </w:rPr>
-              <w:t>Total</w:t>
-            </w:r>
-            <w:r>
-              <w:rPr>
-                <w:rFonts w:asciiTheme="minorHAnsi" w:hAnsiTheme="minorHAnsi" w:cs="Arial" w:eastAsiaTheme="minorHAnsi"/>
-                <w:highlight w:val="lightGray"/>
-              </w:rPr>
-              <w:t xml:space="preserve"> 1.3</w:t>
+                <w:highlight w:val="green"/>
+              </w:rPr>
+            </w:pPr>
+            <w:r>
+              <w:rPr>
+                <w:rFonts w:asciiTheme="minorHAnsi" w:hAnsiTheme="minorHAnsi" w:cs="Arial" w:eastAsiaTheme="minorHAnsi"/>
+                <w:highlight w:val="green"/>
+                <w:lang w:val="en-US"/>
+              </w:rPr>
+              <w:t>Field 4</w:t>
+            </w:r>
+            <w:r>
+              <w:rPr>
+                <w:rFonts w:asciiTheme="minorHAnsi" w:hAnsiTheme="minorHAnsi" w:cs="Arial" w:eastAsiaTheme="minorHAnsi"/>
+                <w:highlight w:val="green"/>
+              </w:rPr>
+              <w:t>.4</w:t>
             </w:r>
           </w:p>
         </w:tc>
@@ -26187,24 +26322,23 @@
               <w:spacing w:lineRule="auto" w:line="240" w:after="0"/>
               <w:rPr>
                 <w:rFonts w:asciiTheme="minorHAnsi" w:hAnsiTheme="minorHAnsi" w:cs="Arial" w:eastAsiaTheme="minorHAnsi"/>
-                <w:highlight w:val="lightGray"/>
-                <w:lang w:val="en-US"/>
-              </w:rPr>
-            </w:pPr>
-            <w:r>
-              <w:rPr>
-                <w:rFonts w:asciiTheme="minorHAnsi" w:hAnsiTheme="minorHAnsi" w:cs="Arial" w:eastAsiaTheme="minorHAnsi"/>
-                <w:highlight w:val="lightGray"/>
-                <w:lang w:val="en-US"/>
-              </w:rPr>
-              <w:t>Total</w:t>
-            </w:r>
-            <w:r>
-              <w:rPr>
-                <w:rFonts w:asciiTheme="minorHAnsi" w:hAnsiTheme="minorHAnsi" w:cs="Arial" w:eastAsiaTheme="minorHAnsi"/>
-                <w:highlight w:val="lightGray"/>
-              </w:rPr>
-              <w:t xml:space="preserve"> 1.4</w:t>
+                <w:highlight w:val="green"/>
+              </w:rPr>
+            </w:pPr>
+            <w:r>
+              <w:rPr>
+                <w:rFonts w:asciiTheme="minorHAnsi" w:hAnsiTheme="minorHAnsi" w:cs="Arial" w:eastAsiaTheme="minorHAnsi"/>
+                <w:highlight w:val="green"/>
+                <w:lang w:val="en-US"/>
+              </w:rPr>
+              <w:t>Field 4</w:t>
+            </w:r>
+            <w:r>
+              <w:rPr>
+                <w:rFonts w:asciiTheme="minorHAnsi" w:hAnsiTheme="minorHAnsi" w:cs="Arial" w:eastAsiaTheme="minorHAnsi"/>
+                <w:highlight w:val="green"/>
+              </w:rPr>
+              <w:t>.4</w:t>
             </w:r>
           </w:p>
         </w:tc>
@@ -26217,23 +26351,23 @@
               <w:spacing w:lineRule="auto" w:line="240" w:after="0"/>
               <w:rPr>
                 <w:rFonts w:asciiTheme="minorHAnsi" w:hAnsiTheme="minorHAnsi" w:cs="Arial" w:eastAsiaTheme="minorHAnsi"/>
-                <w:highlight w:val="lightGray"/>
-              </w:rPr>
-            </w:pPr>
-            <w:r>
-              <w:rPr>
-                <w:rFonts w:asciiTheme="minorHAnsi" w:hAnsiTheme="minorHAnsi" w:cs="Arial" w:eastAsiaTheme="minorHAnsi"/>
-                <w:highlight w:val="lightGray"/>
-                <w:lang w:val="en-US"/>
-              </w:rPr>
-              <w:t>Total</w:t>
-            </w:r>
-            <w:r>
-              <w:rPr>
-                <w:rFonts w:asciiTheme="minorHAnsi" w:hAnsiTheme="minorHAnsi" w:cs="Arial" w:eastAsiaTheme="minorHAnsi"/>
-                <w:highlight w:val="lightGray"/>
-              </w:rPr>
-              <w:t xml:space="preserve"> 1.5</w:t>
+                <w:highlight w:val="green"/>
+              </w:rPr>
+            </w:pPr>
+            <w:r>
+              <w:rPr>
+                <w:rFonts w:asciiTheme="minorHAnsi" w:hAnsiTheme="minorHAnsi" w:cs="Arial" w:eastAsiaTheme="minorHAnsi"/>
+                <w:highlight w:val="green"/>
+                <w:lang w:val="en-US"/>
+              </w:rPr>
+              <w:t>Field 4</w:t>
+            </w:r>
+            <w:r>
+              <w:rPr>
+                <w:rFonts w:asciiTheme="minorHAnsi" w:hAnsiTheme="minorHAnsi" w:cs="Arial" w:eastAsiaTheme="minorHAnsi"/>
+                <w:highlight w:val="green"/>
+              </w:rPr>
+              <w:t>.5</w:t>
             </w:r>
           </w:p>
         </w:tc>
@@ -26244,36 +26378,6 @@
         </w:trPr>
         <w:tc>
           <w:tcPr>
-            <w:tcW w:w="5178" w:type="dxa"/>
-            <w:gridSpan w:val="3"/>
-          </w:tcPr>
-          <w:p>
-            <w:pPr>
-              <w:spacing w:lineRule="auto" w:line="240" w:after="0"/>
-              <w:rPr>
-                <w:rFonts w:asciiTheme="minorHAnsi" w:hAnsiTheme="minorHAnsi" w:cs="Arial" w:eastAsiaTheme="minorHAnsi"/>
-                <w:highlight w:val="lightGray"/>
-              </w:rPr>
-            </w:pPr>
-            <w:r>
-              <w:rPr>
-                <w:rFonts w:asciiTheme="minorHAnsi" w:hAnsiTheme="minorHAnsi" w:cs="Arial" w:eastAsiaTheme="minorHAnsi"/>
-                <w:highlight w:val="lightGray"/>
-                <w:lang w:val="en-US"/>
-              </w:rPr>
-              <w:t>Total</w:t>
-            </w:r>
-            <w:r>
-              <w:rPr>
-                <w:rFonts w:asciiTheme="minorHAnsi" w:hAnsiTheme="minorHAnsi" w:cs="Arial" w:eastAsiaTheme="minorHAnsi"/>
-                <w:highlight w:val="lightGray"/>
-              </w:rPr>
-              <w:t xml:space="preserve"> 2.1</w:t>
-            </w:r>
-          </w:p>
-        </w:tc>
-        <w:tc>
-          <w:tcPr>
             <w:tcW w:w="3452" w:type="dxa"/>
             <w:gridSpan w:val="2"/>
           </w:tcPr>
@@ -26282,22 +26386,82 @@
               <w:spacing w:lineRule="auto" w:line="240" w:after="0"/>
               <w:rPr>
                 <w:rFonts w:asciiTheme="minorHAnsi" w:hAnsiTheme="minorHAnsi" w:cs="Arial" w:eastAsiaTheme="minorHAnsi"/>
-              </w:rPr>
-            </w:pPr>
-            <w:r>
-              <w:rPr>
-                <w:rFonts w:asciiTheme="minorHAnsi" w:hAnsiTheme="minorHAnsi" w:cs="Arial" w:eastAsiaTheme="minorHAnsi"/>
-                <w:highlight w:val="lightGray"/>
-                <w:lang w:val="en-US"/>
-              </w:rPr>
-              <w:t>Total</w:t>
-            </w:r>
-            <w:r>
-              <w:rPr>
-                <w:rFonts w:asciiTheme="minorHAnsi" w:hAnsiTheme="minorHAnsi" w:cs="Arial" w:eastAsiaTheme="minorHAnsi"/>
-                <w:highlight w:val="lightGray"/>
-              </w:rPr>
-              <w:t xml:space="preserve"> 2.3</w:t>
+                <w:highlight w:val="green"/>
+              </w:rPr>
+            </w:pPr>
+            <w:r>
+              <w:rPr>
+                <w:rFonts w:asciiTheme="minorHAnsi" w:hAnsiTheme="minorHAnsi" w:cs="Arial" w:eastAsiaTheme="minorHAnsi"/>
+                <w:highlight w:val="green"/>
+                <w:lang w:val="en-US"/>
+              </w:rPr>
+              <w:t>Field 5</w:t>
+            </w:r>
+            <w:r>
+              <w:rPr>
+                <w:rFonts w:asciiTheme="minorHAnsi" w:hAnsiTheme="minorHAnsi" w:cs="Arial" w:eastAsiaTheme="minorHAnsi"/>
+                <w:highlight w:val="green"/>
+              </w:rPr>
+              <w:t>.1</w:t>
+            </w:r>
+          </w:p>
+        </w:tc>
+        <w:tc>
+          <w:tcPr>
+            <w:tcW w:w="1726" w:type="dxa"/>
+          </w:tcPr>
+          <w:p>
+            <w:pPr>
+              <w:spacing w:lineRule="auto" w:line="240" w:after="0"/>
+              <w:rPr>
+                <w:rFonts w:asciiTheme="minorHAnsi" w:hAnsiTheme="minorHAnsi" w:cs="Arial" w:eastAsiaTheme="minorHAnsi"/>
+                <w:highlight w:val="green"/>
+              </w:rPr>
+            </w:pPr>
+            <w:r>
+              <w:rPr>
+                <w:rFonts w:asciiTheme="minorHAnsi" w:hAnsiTheme="minorHAnsi" w:cs="Arial" w:eastAsiaTheme="minorHAnsi"/>
+                <w:highlight w:val="green"/>
+                <w:lang w:val="en-US"/>
+              </w:rPr>
+              <w:t>Field 5</w:t>
+            </w:r>
+            <w:r>
+              <w:rPr>
+                <w:rFonts w:asciiTheme="minorHAnsi" w:hAnsiTheme="minorHAnsi" w:cs="Arial" w:eastAsiaTheme="minorHAnsi"/>
+                <w:highlight w:val="green"/>
+              </w:rPr>
+              <w:t>.4</w:t>
+            </w:r>
+          </w:p>
+        </w:tc>
+        <w:tc>
+          <w:tcPr>
+            <w:tcW w:w="3452" w:type="dxa"/>
+            <w:gridSpan w:val="2"/>
+          </w:tcPr>
+          <w:p>
+            <w:pPr>
+              <w:spacing w:lineRule="auto" w:line="240" w:after="0"/>
+              <w:rPr>
+                <w:rFonts w:asciiTheme="minorHAnsi" w:hAnsiTheme="minorHAnsi" w:cs="Arial" w:eastAsiaTheme="minorHAnsi"/>
+                <w:lang w:val="en-US"/>
+              </w:rPr>
+            </w:pPr>
+            <w:r>
+              <w:rPr>
+                <w:rFonts w:asciiTheme="minorHAnsi" w:hAnsiTheme="minorHAnsi" w:cs="Arial" w:eastAsiaTheme="minorHAnsi"/>
+                <w:highlight w:val="green"/>
+                <w:lang w:val="en-US"/>
+              </w:rPr>
+              <w:t>Field 5</w:t>
+            </w:r>
+            <w:r>
+              <w:rPr>
+                <w:rFonts w:asciiTheme="minorHAnsi" w:hAnsiTheme="minorHAnsi" w:cs="Arial" w:eastAsiaTheme="minorHAnsi"/>
+                <w:highlight w:val="green"/>
+              </w:rPr>
+              <w:t>.4</w:t>
             </w:r>
           </w:p>
         </w:tc>
@@ -28112,23 +28276,20 @@
               <w:spacing w:lineRule="auto" w:line="240" w:after="0"/>
               <w:rPr>
                 <w:rFonts w:asciiTheme="minorHAnsi" w:hAnsiTheme="minorHAnsi" w:cs="Arial" w:eastAsiaTheme="minorHAnsi"/>
-                <w:highlight w:val="lightGray"/>
-              </w:rPr>
-            </w:pPr>
-            <w:r>
-              <w:rPr>
-                <w:rFonts w:asciiTheme="minorHAnsi" w:hAnsiTheme="minorHAnsi" w:cs="Arial" w:eastAsiaTheme="minorHAnsi"/>
-                <w:highlight w:val="lightGray"/>
-                <w:lang w:val="en-US"/>
-              </w:rPr>
-              <w:t>Total</w:t>
-            </w:r>
-            <w:r>
-              <w:rPr>
-                <w:rFonts w:asciiTheme="minorHAnsi" w:hAnsiTheme="minorHAnsi" w:cs="Arial" w:eastAsiaTheme="minorHAnsi"/>
-                <w:highlight w:val="lightGray"/>
-              </w:rPr>
-              <w:t xml:space="preserve"> 1.1</w:t>
+                <w:highlight w:val="green"/>
+                <w:lang w:val="en-US"/>
+              </w:rPr>
+            </w:pPr>
+            <w:r>
+              <w:rPr>
+                <w:rFonts w:ascii="Consolas" w:hAnsi="Consolas" w:cs="Consolas" w:eastAsiaTheme="minorHAnsi"/>
+                <w:color w:val="800000"/>
+                <w:sz w:val="20"/>
+                <w:szCs w:val="20"/>
+                <w:highlight w:val="white"/>
+                <w:lang w:val="en-US"/>
+              </w:rPr>
+              <w:t>ID</w:t>
             </w:r>
           </w:p>
         </w:tc>
@@ -28141,9 +28302,24 @@
               <w:spacing w:lineRule="auto" w:line="240" w:after="0"/>
               <w:rPr>
                 <w:rFonts w:asciiTheme="minorHAnsi" w:hAnsiTheme="minorHAnsi" w:cs="Arial" w:eastAsiaTheme="minorHAnsi"/>
-                <w:highlight w:val="lightGray"/>
-              </w:rPr>
-            </w:pPr>
+                <w:highlight w:val="green"/>
+              </w:rPr>
+            </w:pPr>
+            <w:r>
+              <w:rPr>
+                <w:rFonts w:asciiTheme="minorHAnsi" w:hAnsiTheme="minorHAnsi" w:cs="Arial" w:eastAsiaTheme="minorHAnsi"/>
+                <w:highlight w:val="green"/>
+                <w:lang w:val="en-US"/>
+              </w:rPr>
+              <w:t>Field 4</w:t>
+            </w:r>
+            <w:r>
+              <w:rPr>
+                <w:rFonts w:asciiTheme="minorHAnsi" w:hAnsiTheme="minorHAnsi" w:cs="Arial" w:eastAsiaTheme="minorHAnsi"/>
+                <w:highlight w:val="green"/>
+              </w:rPr>
+              <w:t>.4</w:t>
+            </w:r>
           </w:p>
         </w:tc>
         <w:tc>
@@ -28155,23 +28331,23 @@
               <w:spacing w:lineRule="auto" w:line="240" w:after="0"/>
               <w:rPr>
                 <w:rFonts w:asciiTheme="minorHAnsi" w:hAnsiTheme="minorHAnsi" w:cs="Arial" w:eastAsiaTheme="minorHAnsi"/>
-                <w:highlight w:val="lightGray"/>
-              </w:rPr>
-            </w:pPr>
-            <w:r>
-              <w:rPr>
-                <w:rFonts w:asciiTheme="minorHAnsi" w:hAnsiTheme="minorHAnsi" w:cs="Arial" w:eastAsiaTheme="minorHAnsi"/>
-                <w:highlight w:val="lightGray"/>
-                <w:lang w:val="en-US"/>
-              </w:rPr>
-              <w:t>Total</w:t>
-            </w:r>
-            <w:r>
-              <w:rPr>
-                <w:rFonts w:asciiTheme="minorHAnsi" w:hAnsiTheme="minorHAnsi" w:cs="Arial" w:eastAsiaTheme="minorHAnsi"/>
-                <w:highlight w:val="lightGray"/>
-              </w:rPr>
-              <w:t xml:space="preserve"> 1.3</w:t>
+                <w:highlight w:val="green"/>
+              </w:rPr>
+            </w:pPr>
+            <w:r>
+              <w:rPr>
+                <w:rFonts w:asciiTheme="minorHAnsi" w:hAnsiTheme="minorHAnsi" w:cs="Arial" w:eastAsiaTheme="minorHAnsi"/>
+                <w:highlight w:val="green"/>
+                <w:lang w:val="en-US"/>
+              </w:rPr>
+              <w:t>Field 4</w:t>
+            </w:r>
+            <w:r>
+              <w:rPr>
+                <w:rFonts w:asciiTheme="minorHAnsi" w:hAnsiTheme="minorHAnsi" w:cs="Arial" w:eastAsiaTheme="minorHAnsi"/>
+                <w:highlight w:val="green"/>
+              </w:rPr>
+              <w:t>.4</w:t>
             </w:r>
           </w:p>
         </w:tc>
@@ -28184,24 +28360,23 @@
               <w:spacing w:lineRule="auto" w:line="240" w:after="0"/>
               <w:rPr>
                 <w:rFonts w:asciiTheme="minorHAnsi" w:hAnsiTheme="minorHAnsi" w:cs="Arial" w:eastAsiaTheme="minorHAnsi"/>
-                <w:highlight w:val="lightGray"/>
-                <w:lang w:val="en-US"/>
-              </w:rPr>
-            </w:pPr>
-            <w:r>
-              <w:rPr>
-                <w:rFonts w:asciiTheme="minorHAnsi" w:hAnsiTheme="minorHAnsi" w:cs="Arial" w:eastAsiaTheme="minorHAnsi"/>
-                <w:highlight w:val="lightGray"/>
-                <w:lang w:val="en-US"/>
-              </w:rPr>
-              <w:t>Total</w:t>
-            </w:r>
-            <w:r>
-              <w:rPr>
-                <w:rFonts w:asciiTheme="minorHAnsi" w:hAnsiTheme="minorHAnsi" w:cs="Arial" w:eastAsiaTheme="minorHAnsi"/>
-                <w:highlight w:val="lightGray"/>
-              </w:rPr>
-              <w:t xml:space="preserve"> 1.4</w:t>
+                <w:highlight w:val="green"/>
+              </w:rPr>
+            </w:pPr>
+            <w:r>
+              <w:rPr>
+                <w:rFonts w:asciiTheme="minorHAnsi" w:hAnsiTheme="minorHAnsi" w:cs="Arial" w:eastAsiaTheme="minorHAnsi"/>
+                <w:highlight w:val="green"/>
+                <w:lang w:val="en-US"/>
+              </w:rPr>
+              <w:t>Field 4</w:t>
+            </w:r>
+            <w:r>
+              <w:rPr>
+                <w:rFonts w:asciiTheme="minorHAnsi" w:hAnsiTheme="minorHAnsi" w:cs="Arial" w:eastAsiaTheme="minorHAnsi"/>
+                <w:highlight w:val="green"/>
+              </w:rPr>
+              <w:t>.4</w:t>
             </w:r>
           </w:p>
         </w:tc>
@@ -28214,23 +28389,23 @@
               <w:spacing w:lineRule="auto" w:line="240" w:after="0"/>
               <w:rPr>
                 <w:rFonts w:asciiTheme="minorHAnsi" w:hAnsiTheme="minorHAnsi" w:cs="Arial" w:eastAsiaTheme="minorHAnsi"/>
-                <w:highlight w:val="lightGray"/>
-              </w:rPr>
-            </w:pPr>
-            <w:r>
-              <w:rPr>
-                <w:rFonts w:asciiTheme="minorHAnsi" w:hAnsiTheme="minorHAnsi" w:cs="Arial" w:eastAsiaTheme="minorHAnsi"/>
-                <w:highlight w:val="lightGray"/>
-                <w:lang w:val="en-US"/>
-              </w:rPr>
-              <w:t>Total</w:t>
-            </w:r>
-            <w:r>
-              <w:rPr>
-                <w:rFonts w:asciiTheme="minorHAnsi" w:hAnsiTheme="minorHAnsi" w:cs="Arial" w:eastAsiaTheme="minorHAnsi"/>
-                <w:highlight w:val="lightGray"/>
-              </w:rPr>
-              <w:t xml:space="preserve"> 1.5</w:t>
+                <w:highlight w:val="green"/>
+              </w:rPr>
+            </w:pPr>
+            <w:r>
+              <w:rPr>
+                <w:rFonts w:asciiTheme="minorHAnsi" w:hAnsiTheme="minorHAnsi" w:cs="Arial" w:eastAsiaTheme="minorHAnsi"/>
+                <w:highlight w:val="green"/>
+                <w:lang w:val="en-US"/>
+              </w:rPr>
+              <w:t>Field 4</w:t>
+            </w:r>
+            <w:r>
+              <w:rPr>
+                <w:rFonts w:asciiTheme="minorHAnsi" w:hAnsiTheme="minorHAnsi" w:cs="Arial" w:eastAsiaTheme="minorHAnsi"/>
+                <w:highlight w:val="green"/>
+              </w:rPr>
+              <w:t>.5</w:t>
             </w:r>
           </w:p>
         </w:tc>
@@ -28241,36 +28416,6 @@
         </w:trPr>
         <w:tc>
           <w:tcPr>
-            <w:tcW w:w="5178" w:type="dxa"/>
-            <w:gridSpan w:val="3"/>
-          </w:tcPr>
-          <w:p>
-            <w:pPr>
-              <w:spacing w:lineRule="auto" w:line="240" w:after="0"/>
-              <w:rPr>
-                <w:rFonts w:asciiTheme="minorHAnsi" w:hAnsiTheme="minorHAnsi" w:cs="Arial" w:eastAsiaTheme="minorHAnsi"/>
-                <w:highlight w:val="lightGray"/>
-              </w:rPr>
-            </w:pPr>
-            <w:r>
-              <w:rPr>
-                <w:rFonts w:asciiTheme="minorHAnsi" w:hAnsiTheme="minorHAnsi" w:cs="Arial" w:eastAsiaTheme="minorHAnsi"/>
-                <w:highlight w:val="lightGray"/>
-                <w:lang w:val="en-US"/>
-              </w:rPr>
-              <w:t>Total</w:t>
-            </w:r>
-            <w:r>
-              <w:rPr>
-                <w:rFonts w:asciiTheme="minorHAnsi" w:hAnsiTheme="minorHAnsi" w:cs="Arial" w:eastAsiaTheme="minorHAnsi"/>
-                <w:highlight w:val="lightGray"/>
-              </w:rPr>
-              <w:t xml:space="preserve"> 2.1</w:t>
-            </w:r>
-          </w:p>
-        </w:tc>
-        <w:tc>
-          <w:tcPr>
             <w:tcW w:w="3452" w:type="dxa"/>
             <w:gridSpan w:val="2"/>
           </w:tcPr>
@@ -28279,22 +28424,82 @@
               <w:spacing w:lineRule="auto" w:line="240" w:after="0"/>
               <w:rPr>
                 <w:rFonts w:asciiTheme="minorHAnsi" w:hAnsiTheme="minorHAnsi" w:cs="Arial" w:eastAsiaTheme="minorHAnsi"/>
-              </w:rPr>
-            </w:pPr>
-            <w:r>
-              <w:rPr>
-                <w:rFonts w:asciiTheme="minorHAnsi" w:hAnsiTheme="minorHAnsi" w:cs="Arial" w:eastAsiaTheme="minorHAnsi"/>
-                <w:highlight w:val="lightGray"/>
-                <w:lang w:val="en-US"/>
-              </w:rPr>
-              <w:t>Total</w:t>
-            </w:r>
-            <w:r>
-              <w:rPr>
-                <w:rFonts w:asciiTheme="minorHAnsi" w:hAnsiTheme="minorHAnsi" w:cs="Arial" w:eastAsiaTheme="minorHAnsi"/>
-                <w:highlight w:val="lightGray"/>
-              </w:rPr>
-              <w:t xml:space="preserve"> 2.3</w:t>
+                <w:highlight w:val="green"/>
+              </w:rPr>
+            </w:pPr>
+            <w:r>
+              <w:rPr>
+                <w:rFonts w:asciiTheme="minorHAnsi" w:hAnsiTheme="minorHAnsi" w:cs="Arial" w:eastAsiaTheme="minorHAnsi"/>
+                <w:highlight w:val="green"/>
+                <w:lang w:val="en-US"/>
+              </w:rPr>
+              <w:t>Field 5</w:t>
+            </w:r>
+            <w:r>
+              <w:rPr>
+                <w:rFonts w:asciiTheme="minorHAnsi" w:hAnsiTheme="minorHAnsi" w:cs="Arial" w:eastAsiaTheme="minorHAnsi"/>
+                <w:highlight w:val="green"/>
+              </w:rPr>
+              <w:t>.1</w:t>
+            </w:r>
+          </w:p>
+        </w:tc>
+        <w:tc>
+          <w:tcPr>
+            <w:tcW w:w="1726" w:type="dxa"/>
+          </w:tcPr>
+          <w:p>
+            <w:pPr>
+              <w:spacing w:lineRule="auto" w:line="240" w:after="0"/>
+              <w:rPr>
+                <w:rFonts w:asciiTheme="minorHAnsi" w:hAnsiTheme="minorHAnsi" w:cs="Arial" w:eastAsiaTheme="minorHAnsi"/>
+                <w:highlight w:val="green"/>
+              </w:rPr>
+            </w:pPr>
+            <w:r>
+              <w:rPr>
+                <w:rFonts w:asciiTheme="minorHAnsi" w:hAnsiTheme="minorHAnsi" w:cs="Arial" w:eastAsiaTheme="minorHAnsi"/>
+                <w:highlight w:val="green"/>
+                <w:lang w:val="en-US"/>
+              </w:rPr>
+              <w:t>Field 5</w:t>
+            </w:r>
+            <w:r>
+              <w:rPr>
+                <w:rFonts w:asciiTheme="minorHAnsi" w:hAnsiTheme="minorHAnsi" w:cs="Arial" w:eastAsiaTheme="minorHAnsi"/>
+                <w:highlight w:val="green"/>
+              </w:rPr>
+              <w:t>.4</w:t>
+            </w:r>
+          </w:p>
+        </w:tc>
+        <w:tc>
+          <w:tcPr>
+            <w:tcW w:w="3452" w:type="dxa"/>
+            <w:gridSpan w:val="2"/>
+          </w:tcPr>
+          <w:p>
+            <w:pPr>
+              <w:spacing w:lineRule="auto" w:line="240" w:after="0"/>
+              <w:rPr>
+                <w:rFonts w:asciiTheme="minorHAnsi" w:hAnsiTheme="minorHAnsi" w:cs="Arial" w:eastAsiaTheme="minorHAnsi"/>
+                <w:lang w:val="en-US"/>
+              </w:rPr>
+            </w:pPr>
+            <w:r>
+              <w:rPr>
+                <w:rFonts w:asciiTheme="minorHAnsi" w:hAnsiTheme="minorHAnsi" w:cs="Arial" w:eastAsiaTheme="minorHAnsi"/>
+                <w:highlight w:val="green"/>
+                <w:lang w:val="en-US"/>
+              </w:rPr>
+              <w:t>Field 5</w:t>
+            </w:r>
+            <w:r>
+              <w:rPr>
+                <w:rFonts w:asciiTheme="minorHAnsi" w:hAnsiTheme="minorHAnsi" w:cs="Arial" w:eastAsiaTheme="minorHAnsi"/>
+                <w:highlight w:val="green"/>
+              </w:rPr>
+              <w:t>.4</w:t>
             </w:r>
           </w:p>
         </w:tc>
@@ -29807,23 +30012,20 @@
               <w:spacing w:lineRule="auto" w:line="240" w:after="0"/>
               <w:rPr>
                 <w:rFonts w:asciiTheme="minorHAnsi" w:hAnsiTheme="minorHAnsi" w:cs="Arial" w:eastAsiaTheme="minorHAnsi"/>
-                <w:highlight w:val="lightGray"/>
-              </w:rPr>
-            </w:pPr>
-            <w:r>
-              <w:rPr>
-                <w:rFonts w:asciiTheme="minorHAnsi" w:hAnsiTheme="minorHAnsi" w:cs="Arial" w:eastAsiaTheme="minorHAnsi"/>
-                <w:highlight w:val="lightGray"/>
-                <w:lang w:val="en-US"/>
-              </w:rPr>
-              <w:t>Total</w:t>
-            </w:r>
-            <w:r>
-              <w:rPr>
-                <w:rFonts w:asciiTheme="minorHAnsi" w:hAnsiTheme="minorHAnsi" w:cs="Arial" w:eastAsiaTheme="minorHAnsi"/>
-                <w:highlight w:val="lightGray"/>
-              </w:rPr>
-              <w:t xml:space="preserve"> 1.1</w:t>
+                <w:highlight w:val="green"/>
+                <w:lang w:val="en-US"/>
+              </w:rPr>
+            </w:pPr>
+            <w:r>
+              <w:rPr>
+                <w:rFonts w:ascii="Consolas" w:hAnsi="Consolas" w:cs="Consolas" w:eastAsiaTheme="minorHAnsi"/>
+                <w:color w:val="800000"/>
+                <w:sz w:val="20"/>
+                <w:szCs w:val="20"/>
+                <w:highlight w:val="white"/>
+                <w:lang w:val="en-US"/>
+              </w:rPr>
+              <w:t>ID</w:t>
             </w:r>
           </w:p>
         </w:tc>
@@ -29836,9 +30038,24 @@
               <w:spacing w:lineRule="auto" w:line="240" w:after="0"/>
               <w:rPr>
                 <w:rFonts w:asciiTheme="minorHAnsi" w:hAnsiTheme="minorHAnsi" w:cs="Arial" w:eastAsiaTheme="minorHAnsi"/>
-                <w:highlight w:val="lightGray"/>
-              </w:rPr>
-            </w:pPr>
+                <w:highlight w:val="green"/>
+              </w:rPr>
+            </w:pPr>
+            <w:r>
+              <w:rPr>
+                <w:rFonts w:asciiTheme="minorHAnsi" w:hAnsiTheme="minorHAnsi" w:cs="Arial" w:eastAsiaTheme="minorHAnsi"/>
+                <w:highlight w:val="green"/>
+                <w:lang w:val="en-US"/>
+              </w:rPr>
+              <w:t>Field 4</w:t>
+            </w:r>
+            <w:r>
+              <w:rPr>
+                <w:rFonts w:asciiTheme="minorHAnsi" w:hAnsiTheme="minorHAnsi" w:cs="Arial" w:eastAsiaTheme="minorHAnsi"/>
+                <w:highlight w:val="green"/>
+              </w:rPr>
+              <w:t>.4</w:t>
+            </w:r>
           </w:p>
         </w:tc>
         <w:tc>
@@ -29850,23 +30067,23 @@
               <w:spacing w:lineRule="auto" w:line="240" w:after="0"/>
               <w:rPr>
                 <w:rFonts w:asciiTheme="minorHAnsi" w:hAnsiTheme="minorHAnsi" w:cs="Arial" w:eastAsiaTheme="minorHAnsi"/>
-                <w:highlight w:val="lightGray"/>
-              </w:rPr>
-            </w:pPr>
-            <w:r>
-              <w:rPr>
-                <w:rFonts w:asciiTheme="minorHAnsi" w:hAnsiTheme="minorHAnsi" w:cs="Arial" w:eastAsiaTheme="minorHAnsi"/>
-                <w:highlight w:val="lightGray"/>
-                <w:lang w:val="en-US"/>
-              </w:rPr>
-              <w:t>Total</w:t>
-            </w:r>
-            <w:r>
-              <w:rPr>
-                <w:rFonts w:asciiTheme="minorHAnsi" w:hAnsiTheme="minorHAnsi" w:cs="Arial" w:eastAsiaTheme="minorHAnsi"/>
-                <w:highlight w:val="lightGray"/>
-              </w:rPr>
-              <w:t xml:space="preserve"> 1.3</w:t>
+                <w:highlight w:val="green"/>
+              </w:rPr>
+            </w:pPr>
+            <w:r>
+              <w:rPr>
+                <w:rFonts w:asciiTheme="minorHAnsi" w:hAnsiTheme="minorHAnsi" w:cs="Arial" w:eastAsiaTheme="minorHAnsi"/>
+                <w:highlight w:val="green"/>
+                <w:lang w:val="en-US"/>
+              </w:rPr>
+              <w:t>Field 4</w:t>
+            </w:r>
+            <w:r>
+              <w:rPr>
+                <w:rFonts w:asciiTheme="minorHAnsi" w:hAnsiTheme="minorHAnsi" w:cs="Arial" w:eastAsiaTheme="minorHAnsi"/>
+                <w:highlight w:val="green"/>
+              </w:rPr>
+              <w:t>.4</w:t>
             </w:r>
           </w:p>
         </w:tc>
@@ -29879,24 +30096,23 @@
               <w:spacing w:lineRule="auto" w:line="240" w:after="0"/>
               <w:rPr>
                 <w:rFonts w:asciiTheme="minorHAnsi" w:hAnsiTheme="minorHAnsi" w:cs="Arial" w:eastAsiaTheme="minorHAnsi"/>
-                <w:highlight w:val="lightGray"/>
-                <w:lang w:val="en-US"/>
-              </w:rPr>
-            </w:pPr>
-            <w:r>
-              <w:rPr>
-                <w:rFonts w:asciiTheme="minorHAnsi" w:hAnsiTheme="minorHAnsi" w:cs="Arial" w:eastAsiaTheme="minorHAnsi"/>
-                <w:highlight w:val="lightGray"/>
-                <w:lang w:val="en-US"/>
-              </w:rPr>
-              <w:t>Total</w:t>
-            </w:r>
-            <w:r>
-              <w:rPr>
-                <w:rFonts w:asciiTheme="minorHAnsi" w:hAnsiTheme="minorHAnsi" w:cs="Arial" w:eastAsiaTheme="minorHAnsi"/>
-                <w:highlight w:val="lightGray"/>
-              </w:rPr>
-              <w:t xml:space="preserve"> 1.4</w:t>
+                <w:highlight w:val="green"/>
+              </w:rPr>
+            </w:pPr>
+            <w:r>
+              <w:rPr>
+                <w:rFonts w:asciiTheme="minorHAnsi" w:hAnsiTheme="minorHAnsi" w:cs="Arial" w:eastAsiaTheme="minorHAnsi"/>
+                <w:highlight w:val="green"/>
+                <w:lang w:val="en-US"/>
+              </w:rPr>
+              <w:t>Field 4</w:t>
+            </w:r>
+            <w:r>
+              <w:rPr>
+                <w:rFonts w:asciiTheme="minorHAnsi" w:hAnsiTheme="minorHAnsi" w:cs="Arial" w:eastAsiaTheme="minorHAnsi"/>
+                <w:highlight w:val="green"/>
+              </w:rPr>
+              <w:t>.4</w:t>
             </w:r>
           </w:p>
         </w:tc>
@@ -29909,23 +30125,23 @@
               <w:spacing w:lineRule="auto" w:line="240" w:after="0"/>
               <w:rPr>
                 <w:rFonts w:asciiTheme="minorHAnsi" w:hAnsiTheme="minorHAnsi" w:cs="Arial" w:eastAsiaTheme="minorHAnsi"/>
-                <w:highlight w:val="lightGray"/>
-              </w:rPr>
-            </w:pPr>
-            <w:r>
-              <w:rPr>
-                <w:rFonts w:asciiTheme="minorHAnsi" w:hAnsiTheme="minorHAnsi" w:cs="Arial" w:eastAsiaTheme="minorHAnsi"/>
-                <w:highlight w:val="lightGray"/>
-                <w:lang w:val="en-US"/>
-              </w:rPr>
-              <w:t>Total</w:t>
-            </w:r>
-            <w:r>
-              <w:rPr>
-                <w:rFonts w:asciiTheme="minorHAnsi" w:hAnsiTheme="minorHAnsi" w:cs="Arial" w:eastAsiaTheme="minorHAnsi"/>
-                <w:highlight w:val="lightGray"/>
-              </w:rPr>
-              <w:t xml:space="preserve"> 1.5</w:t>
+                <w:highlight w:val="green"/>
+              </w:rPr>
+            </w:pPr>
+            <w:r>
+              <w:rPr>
+                <w:rFonts w:asciiTheme="minorHAnsi" w:hAnsiTheme="minorHAnsi" w:cs="Arial" w:eastAsiaTheme="minorHAnsi"/>
+                <w:highlight w:val="green"/>
+                <w:lang w:val="en-US"/>
+              </w:rPr>
+              <w:t>Field 4</w:t>
+            </w:r>
+            <w:r>
+              <w:rPr>
+                <w:rFonts w:asciiTheme="minorHAnsi" w:hAnsiTheme="minorHAnsi" w:cs="Arial" w:eastAsiaTheme="minorHAnsi"/>
+                <w:highlight w:val="green"/>
+              </w:rPr>
+              <w:t>.5</w:t>
             </w:r>
           </w:p>
         </w:tc>
@@ -29936,36 +30152,6 @@
         </w:trPr>
         <w:tc>
           <w:tcPr>
-            <w:tcW w:w="5178" w:type="dxa"/>
-            <w:gridSpan w:val="3"/>
-          </w:tcPr>
-          <w:p>
-            <w:pPr>
-              <w:spacing w:lineRule="auto" w:line="240" w:after="0"/>
-              <w:rPr>
-                <w:rFonts w:asciiTheme="minorHAnsi" w:hAnsiTheme="minorHAnsi" w:cs="Arial" w:eastAsiaTheme="minorHAnsi"/>
-                <w:highlight w:val="lightGray"/>
-              </w:rPr>
-            </w:pPr>
-            <w:r>
-              <w:rPr>
-                <w:rFonts w:asciiTheme="minorHAnsi" w:hAnsiTheme="minorHAnsi" w:cs="Arial" w:eastAsiaTheme="minorHAnsi"/>
-                <w:highlight w:val="lightGray"/>
-                <w:lang w:val="en-US"/>
-              </w:rPr>
-              <w:t>Total</w:t>
-            </w:r>
-            <w:r>
-              <w:rPr>
-                <w:rFonts w:asciiTheme="minorHAnsi" w:hAnsiTheme="minorHAnsi" w:cs="Arial" w:eastAsiaTheme="minorHAnsi"/>
-                <w:highlight w:val="lightGray"/>
-              </w:rPr>
-              <w:t xml:space="preserve"> 2.1</w:t>
-            </w:r>
-          </w:p>
-        </w:tc>
-        <w:tc>
-          <w:tcPr>
             <w:tcW w:w="3452" w:type="dxa"/>
             <w:gridSpan w:val="2"/>
           </w:tcPr>
@@ -29974,22 +30160,82 @@
               <w:spacing w:lineRule="auto" w:line="240" w:after="0"/>
               <w:rPr>
                 <w:rFonts w:asciiTheme="minorHAnsi" w:hAnsiTheme="minorHAnsi" w:cs="Arial" w:eastAsiaTheme="minorHAnsi"/>
-              </w:rPr>
-            </w:pPr>
-            <w:r>
-              <w:rPr>
-                <w:rFonts w:asciiTheme="minorHAnsi" w:hAnsiTheme="minorHAnsi" w:cs="Arial" w:eastAsiaTheme="minorHAnsi"/>
-                <w:highlight w:val="lightGray"/>
-                <w:lang w:val="en-US"/>
-              </w:rPr>
-              <w:t>Total</w:t>
-            </w:r>
-            <w:r>
-              <w:rPr>
-                <w:rFonts w:asciiTheme="minorHAnsi" w:hAnsiTheme="minorHAnsi" w:cs="Arial" w:eastAsiaTheme="minorHAnsi"/>
-                <w:highlight w:val="lightGray"/>
-              </w:rPr>
-              <w:t xml:space="preserve"> 2.3</w:t>
+                <w:highlight w:val="green"/>
+              </w:rPr>
+            </w:pPr>
+            <w:r>
+              <w:rPr>
+                <w:rFonts w:asciiTheme="minorHAnsi" w:hAnsiTheme="minorHAnsi" w:cs="Arial" w:eastAsiaTheme="minorHAnsi"/>
+                <w:highlight w:val="green"/>
+                <w:lang w:val="en-US"/>
+              </w:rPr>
+              <w:t>Field 5</w:t>
+            </w:r>
+            <w:r>
+              <w:rPr>
+                <w:rFonts w:asciiTheme="minorHAnsi" w:hAnsiTheme="minorHAnsi" w:cs="Arial" w:eastAsiaTheme="minorHAnsi"/>
+                <w:highlight w:val="green"/>
+              </w:rPr>
+              <w:t>.1</w:t>
+            </w:r>
+          </w:p>
+        </w:tc>
+        <w:tc>
+          <w:tcPr>
+            <w:tcW w:w="1726" w:type="dxa"/>
+          </w:tcPr>
+          <w:p>
+            <w:pPr>
+              <w:spacing w:lineRule="auto" w:line="240" w:after="0"/>
+              <w:rPr>
+                <w:rFonts w:asciiTheme="minorHAnsi" w:hAnsiTheme="minorHAnsi" w:cs="Arial" w:eastAsiaTheme="minorHAnsi"/>
+                <w:highlight w:val="green"/>
+              </w:rPr>
+            </w:pPr>
+            <w:r>
+              <w:rPr>
+                <w:rFonts w:asciiTheme="minorHAnsi" w:hAnsiTheme="minorHAnsi" w:cs="Arial" w:eastAsiaTheme="minorHAnsi"/>
+                <w:highlight w:val="green"/>
+                <w:lang w:val="en-US"/>
+              </w:rPr>
+              <w:t>Field 5</w:t>
+            </w:r>
+            <w:r>
+              <w:rPr>
+                <w:rFonts w:asciiTheme="minorHAnsi" w:hAnsiTheme="minorHAnsi" w:cs="Arial" w:eastAsiaTheme="minorHAnsi"/>
+                <w:highlight w:val="green"/>
+              </w:rPr>
+              <w:t>.4</w:t>
+            </w:r>
+          </w:p>
+        </w:tc>
+        <w:tc>
+          <w:tcPr>
+            <w:tcW w:w="3452" w:type="dxa"/>
+            <w:gridSpan w:val="2"/>
+          </w:tcPr>
+          <w:p>
+            <w:pPr>
+              <w:spacing w:lineRule="auto" w:line="240" w:after="0"/>
+              <w:rPr>
+                <w:rFonts w:asciiTheme="minorHAnsi" w:hAnsiTheme="minorHAnsi" w:cs="Arial" w:eastAsiaTheme="minorHAnsi"/>
+                <w:lang w:val="en-US"/>
+              </w:rPr>
+            </w:pPr>
+            <w:r>
+              <w:rPr>
+                <w:rFonts w:asciiTheme="minorHAnsi" w:hAnsiTheme="minorHAnsi" w:cs="Arial" w:eastAsiaTheme="minorHAnsi"/>
+                <w:highlight w:val="green"/>
+                <w:lang w:val="en-US"/>
+              </w:rPr>
+              <w:t>Field 5</w:t>
+            </w:r>
+            <w:r>
+              <w:rPr>
+                <w:rFonts w:asciiTheme="minorHAnsi" w:hAnsiTheme="minorHAnsi" w:cs="Arial" w:eastAsiaTheme="minorHAnsi"/>
+                <w:highlight w:val="green"/>
+              </w:rPr>
+              <w:t>.4</w:t>
             </w:r>
           </w:p>
         </w:tc>

</xml_diff>

<commit_message>
no more complex tables only table
</commit_message>
<xml_diff>
--- a/ReportGenerator/DataSources/files/report_template_generated2.docx
+++ b/ReportGenerator/DataSources/files/report_template_generated2.docx
@@ -36313,7 +36313,7 @@
         <w:rPr>
           <w:lang w:val="en-US"/>
         </w:rPr>
-        <w:t>type: "complexTable",</w:t>
+        <w:t>type: "table",</w:t>
       </w:r>
     </w:p>
     <w:p>
@@ -36554,7 +36554,7 @@
         <w:rPr>
           <w:lang w:val="en-US"/>
         </w:rPr>
-        <w:t>type: "complexTable",</w:t>
+        <w:t>type: "table",</w:t>
       </w:r>
     </w:p>
     <w:p>
@@ -36795,7 +36795,7 @@
         <w:rPr>
           <w:lang w:val="en-US"/>
         </w:rPr>
-        <w:t>type: "complexTable",</w:t>
+        <w:t>type: "table",</w:t>
       </w:r>
     </w:p>
     <w:p>
@@ -37036,7 +37036,7 @@
         <w:rPr>
           <w:lang w:val="en-US"/>
         </w:rPr>
-        <w:t>type: "complexTable",</w:t>
+        <w:t>type: "table",</w:t>
       </w:r>
     </w:p>
     <w:p>
@@ -37277,7 +37277,7 @@
         <w:rPr>
           <w:lang w:val="en-US"/>
         </w:rPr>
-        <w:t>type: "complexTable",</w:t>
+        <w:t>type: "table",</w:t>
       </w:r>
     </w:p>
     <w:p>
@@ -37518,7 +37518,7 @@
         <w:rPr>
           <w:lang w:val="en-US"/>
         </w:rPr>
-        <w:t>type: "complexTable",</w:t>
+        <w:t>type: "table",</w:t>
       </w:r>
     </w:p>
     <w:p>

</xml_diff>